<commit_message>
KP - BAB V Rev I update number and daftar pustaka
</commit_message>
<xml_diff>
--- a/KP - BAB V.docx
+++ b/KP - BAB V.docx
@@ -2622,7 +2622,6 @@
           <w:szCs w:val="24"/>
         </w:rPr>
       </w:pPr>
-      <w:bookmarkStart w:id="0" w:name="_GoBack"/>
       <w:r>
         <w:rPr>
           <w:rFonts w:ascii="Times New Roman" w:hAnsi="Times New Roman" w:cs="Times New Roman"/>
@@ -2635,7 +2634,1182 @@
         <w:t>DAFTAR PUSTAKA</w:t>
       </w:r>
     </w:p>
-    <w:bookmarkEnd w:id="0"/>
+    <w:p>
+      <w:pPr>
+        <w:spacing w:line="360" w:lineRule="auto"/>
+        <w:jc w:val="both"/>
+        <w:rPr>
+          <w:rFonts w:ascii="Times New Roman" w:hAnsi="Times New Roman" w:cs="Times New Roman"/>
+          <w:sz w:val="24"/>
+          <w:szCs w:val="24"/>
+        </w:rPr>
+      </w:pPr>
+    </w:p>
+    <w:p>
+      <w:pPr>
+        <w:spacing w:line="360" w:lineRule="auto"/>
+        <w:jc w:val="both"/>
+        <w:rPr>
+          <w:rFonts w:ascii="Times New Roman" w:hAnsi="Times New Roman" w:cs="Times New Roman"/>
+          <w:sz w:val="24"/>
+          <w:szCs w:val="24"/>
+        </w:rPr>
+      </w:pPr>
+      <w:r>
+        <w:rPr>
+          <w:rFonts w:ascii="Times New Roman" w:hAnsi="Times New Roman" w:cs="Times New Roman"/>
+          <w:sz w:val="24"/>
+          <w:szCs w:val="24"/>
+        </w:rPr>
+        <w:t xml:space="preserve">Adi </w:t>
+      </w:r>
+      <w:proofErr w:type="spellStart"/>
+      <w:r>
+        <w:rPr>
+          <w:rFonts w:ascii="Times New Roman" w:hAnsi="Times New Roman" w:cs="Times New Roman"/>
+          <w:sz w:val="24"/>
+          <w:szCs w:val="24"/>
+        </w:rPr>
+        <w:t>Nugroho</w:t>
+      </w:r>
+      <w:proofErr w:type="spellEnd"/>
+      <w:r>
+        <w:rPr>
+          <w:rFonts w:ascii="Times New Roman" w:hAnsi="Times New Roman" w:cs="Times New Roman"/>
+          <w:sz w:val="24"/>
+          <w:szCs w:val="24"/>
+        </w:rPr>
+        <w:t xml:space="preserve">. 2010. </w:t>
+      </w:r>
+      <w:proofErr w:type="spellStart"/>
+      <w:r>
+        <w:rPr>
+          <w:rFonts w:ascii="Times New Roman" w:hAnsi="Times New Roman" w:cs="Times New Roman"/>
+          <w:sz w:val="24"/>
+          <w:szCs w:val="24"/>
+        </w:rPr>
+        <w:t>Rekayasa</w:t>
+      </w:r>
+      <w:proofErr w:type="spellEnd"/>
+      <w:r>
+        <w:rPr>
+          <w:rFonts w:ascii="Times New Roman" w:hAnsi="Times New Roman" w:cs="Times New Roman"/>
+          <w:sz w:val="24"/>
+          <w:szCs w:val="24"/>
+        </w:rPr>
+        <w:t xml:space="preserve"> </w:t>
+      </w:r>
+      <w:proofErr w:type="spellStart"/>
+      <w:r>
+        <w:rPr>
+          <w:rFonts w:ascii="Times New Roman" w:hAnsi="Times New Roman" w:cs="Times New Roman"/>
+          <w:sz w:val="24"/>
+          <w:szCs w:val="24"/>
+        </w:rPr>
+        <w:t>Perangkat</w:t>
+      </w:r>
+      <w:proofErr w:type="spellEnd"/>
+      <w:r>
+        <w:rPr>
+          <w:rFonts w:ascii="Times New Roman" w:hAnsi="Times New Roman" w:cs="Times New Roman"/>
+          <w:sz w:val="24"/>
+          <w:szCs w:val="24"/>
+        </w:rPr>
+        <w:t xml:space="preserve"> </w:t>
+      </w:r>
+      <w:proofErr w:type="spellStart"/>
+      <w:r>
+        <w:rPr>
+          <w:rFonts w:ascii="Times New Roman" w:hAnsi="Times New Roman" w:cs="Times New Roman"/>
+          <w:sz w:val="24"/>
+          <w:szCs w:val="24"/>
+        </w:rPr>
+        <w:t>Lunak</w:t>
+      </w:r>
+      <w:proofErr w:type="spellEnd"/>
+      <w:r>
+        <w:rPr>
+          <w:rFonts w:ascii="Times New Roman" w:hAnsi="Times New Roman" w:cs="Times New Roman"/>
+          <w:sz w:val="24"/>
+          <w:szCs w:val="24"/>
+        </w:rPr>
+        <w:t xml:space="preserve"> </w:t>
+      </w:r>
+      <w:proofErr w:type="spellStart"/>
+      <w:r>
+        <w:rPr>
+          <w:rFonts w:ascii="Times New Roman" w:hAnsi="Times New Roman" w:cs="Times New Roman"/>
+          <w:sz w:val="24"/>
+          <w:szCs w:val="24"/>
+        </w:rPr>
+        <w:t>Berbasis</w:t>
+      </w:r>
+      <w:proofErr w:type="spellEnd"/>
+      <w:r>
+        <w:rPr>
+          <w:rFonts w:ascii="Times New Roman" w:hAnsi="Times New Roman" w:cs="Times New Roman"/>
+          <w:sz w:val="24"/>
+          <w:szCs w:val="24"/>
+        </w:rPr>
+        <w:t xml:space="preserve"> </w:t>
+      </w:r>
+      <w:proofErr w:type="spellStart"/>
+      <w:r>
+        <w:rPr>
+          <w:rFonts w:ascii="Times New Roman" w:hAnsi="Times New Roman" w:cs="Times New Roman"/>
+          <w:sz w:val="24"/>
+          <w:szCs w:val="24"/>
+        </w:rPr>
+        <w:t>Objek</w:t>
+      </w:r>
+      <w:proofErr w:type="spellEnd"/>
+      <w:r>
+        <w:rPr>
+          <w:rFonts w:ascii="Times New Roman" w:hAnsi="Times New Roman" w:cs="Times New Roman"/>
+          <w:sz w:val="24"/>
+          <w:szCs w:val="24"/>
+        </w:rPr>
+        <w:t xml:space="preserve"> </w:t>
+      </w:r>
+      <w:proofErr w:type="spellStart"/>
+      <w:r>
+        <w:rPr>
+          <w:rFonts w:ascii="Times New Roman" w:hAnsi="Times New Roman" w:cs="Times New Roman"/>
+          <w:sz w:val="24"/>
+          <w:szCs w:val="24"/>
+        </w:rPr>
+        <w:t>dengan</w:t>
+      </w:r>
+      <w:proofErr w:type="spellEnd"/>
+      <w:r>
+        <w:rPr>
+          <w:rFonts w:ascii="Times New Roman" w:hAnsi="Times New Roman" w:cs="Times New Roman"/>
+          <w:sz w:val="24"/>
+          <w:szCs w:val="24"/>
+        </w:rPr>
+        <w:t xml:space="preserve"> </w:t>
+      </w:r>
+      <w:proofErr w:type="spellStart"/>
+      <w:r>
+        <w:rPr>
+          <w:rFonts w:ascii="Times New Roman" w:hAnsi="Times New Roman" w:cs="Times New Roman"/>
+          <w:sz w:val="24"/>
+          <w:szCs w:val="24"/>
+        </w:rPr>
+        <w:t>Metode</w:t>
+      </w:r>
+      <w:proofErr w:type="spellEnd"/>
+      <w:r>
+        <w:rPr>
+          <w:rFonts w:ascii="Times New Roman" w:hAnsi="Times New Roman" w:cs="Times New Roman"/>
+          <w:sz w:val="24"/>
+          <w:szCs w:val="24"/>
+        </w:rPr>
+        <w:t xml:space="preserve"> </w:t>
+      </w:r>
+      <w:r>
+        <w:rPr>
+          <w:rFonts w:ascii="Times New Roman" w:hAnsi="Times New Roman" w:cs="Times New Roman"/>
+          <w:sz w:val="24"/>
+          <w:szCs w:val="24"/>
+        </w:rPr>
+        <w:t>USDP. Andi. Yogyakarta</w:t>
+      </w:r>
+      <w:r>
+        <w:rPr>
+          <w:rFonts w:ascii="Times New Roman" w:hAnsi="Times New Roman" w:cs="Times New Roman"/>
+          <w:sz w:val="24"/>
+          <w:szCs w:val="24"/>
+        </w:rPr>
+        <w:t>.</w:t>
+      </w:r>
+    </w:p>
+    <w:p>
+      <w:pPr>
+        <w:spacing w:line="360" w:lineRule="auto"/>
+        <w:jc w:val="both"/>
+        <w:rPr>
+          <w:rFonts w:ascii="Times New Roman" w:hAnsi="Times New Roman" w:cs="Times New Roman"/>
+          <w:sz w:val="24"/>
+          <w:szCs w:val="24"/>
+        </w:rPr>
+      </w:pPr>
+      <w:proofErr w:type="spellStart"/>
+      <w:r>
+        <w:rPr>
+          <w:rFonts w:ascii="Times New Roman" w:hAnsi="Times New Roman" w:cs="Times New Roman"/>
+          <w:sz w:val="24"/>
+          <w:szCs w:val="24"/>
+        </w:rPr>
+        <w:t>Agus</w:t>
+      </w:r>
+      <w:proofErr w:type="spellEnd"/>
+      <w:r>
+        <w:rPr>
+          <w:rFonts w:ascii="Times New Roman" w:hAnsi="Times New Roman" w:cs="Times New Roman"/>
+          <w:sz w:val="24"/>
+          <w:szCs w:val="24"/>
+        </w:rPr>
+        <w:t xml:space="preserve"> Ristono.2009. </w:t>
+      </w:r>
+      <w:proofErr w:type="spellStart"/>
+      <w:r>
+        <w:rPr>
+          <w:rFonts w:ascii="Times New Roman" w:hAnsi="Times New Roman" w:cs="Times New Roman"/>
+          <w:sz w:val="24"/>
+          <w:szCs w:val="24"/>
+        </w:rPr>
+        <w:t>Manajemen</w:t>
+      </w:r>
+      <w:proofErr w:type="spellEnd"/>
+      <w:r>
+        <w:rPr>
+          <w:rFonts w:ascii="Times New Roman" w:hAnsi="Times New Roman" w:cs="Times New Roman"/>
+          <w:sz w:val="24"/>
+          <w:szCs w:val="24"/>
+        </w:rPr>
+        <w:t xml:space="preserve"> </w:t>
+      </w:r>
+      <w:proofErr w:type="spellStart"/>
+      <w:r>
+        <w:rPr>
+          <w:rFonts w:ascii="Times New Roman" w:hAnsi="Times New Roman" w:cs="Times New Roman"/>
+          <w:sz w:val="24"/>
+          <w:szCs w:val="24"/>
+        </w:rPr>
+        <w:t>Persediaan</w:t>
+      </w:r>
+      <w:proofErr w:type="spellEnd"/>
+      <w:r>
+        <w:rPr>
+          <w:rFonts w:ascii="Times New Roman" w:hAnsi="Times New Roman" w:cs="Times New Roman"/>
+          <w:sz w:val="24"/>
+          <w:szCs w:val="24"/>
+        </w:rPr>
+        <w:t xml:space="preserve"> </w:t>
+      </w:r>
+      <w:proofErr w:type="spellStart"/>
+      <w:r>
+        <w:rPr>
+          <w:rFonts w:ascii="Times New Roman" w:hAnsi="Times New Roman" w:cs="Times New Roman"/>
+          <w:sz w:val="24"/>
+          <w:szCs w:val="24"/>
+        </w:rPr>
+        <w:t>Edisi</w:t>
+      </w:r>
+      <w:proofErr w:type="spellEnd"/>
+      <w:r>
+        <w:rPr>
+          <w:rFonts w:ascii="Times New Roman" w:hAnsi="Times New Roman" w:cs="Times New Roman"/>
+          <w:sz w:val="24"/>
+          <w:szCs w:val="24"/>
+        </w:rPr>
+        <w:t xml:space="preserve"> 1. Graham </w:t>
+      </w:r>
+      <w:proofErr w:type="spellStart"/>
+      <w:r>
+        <w:rPr>
+          <w:rFonts w:ascii="Times New Roman" w:hAnsi="Times New Roman" w:cs="Times New Roman"/>
+          <w:sz w:val="24"/>
+          <w:szCs w:val="24"/>
+        </w:rPr>
+        <w:t>Ilmu</w:t>
+      </w:r>
+      <w:proofErr w:type="spellEnd"/>
+      <w:r>
+        <w:rPr>
+          <w:rFonts w:ascii="Times New Roman" w:hAnsi="Times New Roman" w:cs="Times New Roman"/>
+          <w:sz w:val="24"/>
+          <w:szCs w:val="24"/>
+        </w:rPr>
+        <w:t>: Yogyakarta.</w:t>
+      </w:r>
+      <w:r>
+        <w:rPr>
+          <w:rFonts w:ascii="Times New Roman" w:hAnsi="Times New Roman" w:cs="Times New Roman"/>
+          <w:sz w:val="24"/>
+          <w:szCs w:val="24"/>
+        </w:rPr>
+        <w:t xml:space="preserve"> </w:t>
+      </w:r>
+    </w:p>
+    <w:p>
+      <w:pPr>
+        <w:spacing w:line="360" w:lineRule="auto"/>
+        <w:jc w:val="both"/>
+        <w:rPr>
+          <w:rFonts w:ascii="Times New Roman" w:hAnsi="Times New Roman" w:cs="Times New Roman"/>
+          <w:sz w:val="24"/>
+          <w:szCs w:val="24"/>
+        </w:rPr>
+      </w:pPr>
+      <w:proofErr w:type="spellStart"/>
+      <w:r>
+        <w:rPr>
+          <w:rFonts w:ascii="Times New Roman" w:hAnsi="Times New Roman" w:cs="Times New Roman"/>
+          <w:sz w:val="24"/>
+          <w:szCs w:val="24"/>
+        </w:rPr>
+        <w:t>Azhar</w:t>
+      </w:r>
+      <w:proofErr w:type="spellEnd"/>
+      <w:r>
+        <w:rPr>
+          <w:rFonts w:ascii="Times New Roman" w:hAnsi="Times New Roman" w:cs="Times New Roman"/>
+          <w:sz w:val="24"/>
+          <w:szCs w:val="24"/>
+        </w:rPr>
+        <w:t xml:space="preserve"> Susanto. 2013. </w:t>
+      </w:r>
+      <w:proofErr w:type="spellStart"/>
+      <w:r>
+        <w:rPr>
+          <w:rFonts w:ascii="Times New Roman" w:hAnsi="Times New Roman" w:cs="Times New Roman"/>
+          <w:sz w:val="24"/>
+          <w:szCs w:val="24"/>
+        </w:rPr>
+        <w:t>Sistem</w:t>
+      </w:r>
+      <w:proofErr w:type="spellEnd"/>
+      <w:r>
+        <w:rPr>
+          <w:rFonts w:ascii="Times New Roman" w:hAnsi="Times New Roman" w:cs="Times New Roman"/>
+          <w:sz w:val="24"/>
+          <w:szCs w:val="24"/>
+        </w:rPr>
+        <w:t xml:space="preserve"> </w:t>
+      </w:r>
+      <w:proofErr w:type="spellStart"/>
+      <w:r>
+        <w:rPr>
+          <w:rFonts w:ascii="Times New Roman" w:hAnsi="Times New Roman" w:cs="Times New Roman"/>
+          <w:sz w:val="24"/>
+          <w:szCs w:val="24"/>
+        </w:rPr>
+        <w:t>Informasi</w:t>
+      </w:r>
+      <w:proofErr w:type="spellEnd"/>
+      <w:r>
+        <w:rPr>
+          <w:rFonts w:ascii="Times New Roman" w:hAnsi="Times New Roman" w:cs="Times New Roman"/>
+          <w:sz w:val="24"/>
+          <w:szCs w:val="24"/>
+        </w:rPr>
+        <w:t xml:space="preserve"> </w:t>
+      </w:r>
+      <w:proofErr w:type="spellStart"/>
+      <w:r>
+        <w:rPr>
+          <w:rFonts w:ascii="Times New Roman" w:hAnsi="Times New Roman" w:cs="Times New Roman"/>
+          <w:sz w:val="24"/>
+          <w:szCs w:val="24"/>
+        </w:rPr>
+        <w:t>A</w:t>
+      </w:r>
+      <w:r>
+        <w:rPr>
+          <w:rFonts w:ascii="Times New Roman" w:hAnsi="Times New Roman" w:cs="Times New Roman"/>
+          <w:sz w:val="24"/>
+          <w:szCs w:val="24"/>
+        </w:rPr>
+        <w:t>kuntansi</w:t>
+      </w:r>
+      <w:proofErr w:type="spellEnd"/>
+      <w:r>
+        <w:rPr>
+          <w:rFonts w:ascii="Times New Roman" w:hAnsi="Times New Roman" w:cs="Times New Roman"/>
+          <w:sz w:val="24"/>
+          <w:szCs w:val="24"/>
+        </w:rPr>
+        <w:t xml:space="preserve">. Bandung: </w:t>
+      </w:r>
+      <w:proofErr w:type="spellStart"/>
+      <w:r>
+        <w:rPr>
+          <w:rFonts w:ascii="Times New Roman" w:hAnsi="Times New Roman" w:cs="Times New Roman"/>
+          <w:sz w:val="24"/>
+          <w:szCs w:val="24"/>
+        </w:rPr>
+        <w:t>Lingga</w:t>
+      </w:r>
+      <w:proofErr w:type="spellEnd"/>
+      <w:r>
+        <w:rPr>
+          <w:rFonts w:ascii="Times New Roman" w:hAnsi="Times New Roman" w:cs="Times New Roman"/>
+          <w:sz w:val="24"/>
+          <w:szCs w:val="24"/>
+        </w:rPr>
+        <w:t xml:space="preserve"> Jaya.</w:t>
+      </w:r>
+      <w:r>
+        <w:rPr>
+          <w:rFonts w:ascii="Times New Roman" w:hAnsi="Times New Roman" w:cs="Times New Roman"/>
+          <w:sz w:val="24"/>
+          <w:szCs w:val="24"/>
+        </w:rPr>
+        <w:t xml:space="preserve"> </w:t>
+      </w:r>
+    </w:p>
+    <w:p>
+      <w:pPr>
+        <w:spacing w:line="360" w:lineRule="auto"/>
+        <w:jc w:val="both"/>
+        <w:rPr>
+          <w:rFonts w:ascii="Times New Roman" w:hAnsi="Times New Roman" w:cs="Times New Roman"/>
+          <w:sz w:val="24"/>
+          <w:szCs w:val="24"/>
+        </w:rPr>
+      </w:pPr>
+      <w:proofErr w:type="spellStart"/>
+      <w:r>
+        <w:rPr>
+          <w:rFonts w:ascii="Times New Roman" w:hAnsi="Times New Roman" w:cs="Times New Roman"/>
+          <w:sz w:val="24"/>
+          <w:szCs w:val="24"/>
+        </w:rPr>
+        <w:t>Jogiyanto</w:t>
+      </w:r>
+      <w:proofErr w:type="spellEnd"/>
+      <w:r>
+        <w:rPr>
+          <w:rFonts w:ascii="Times New Roman" w:hAnsi="Times New Roman" w:cs="Times New Roman"/>
+          <w:sz w:val="24"/>
+          <w:szCs w:val="24"/>
+        </w:rPr>
+        <w:t xml:space="preserve">, 2010. </w:t>
+      </w:r>
+      <w:proofErr w:type="spellStart"/>
+      <w:r>
+        <w:rPr>
+          <w:rFonts w:ascii="Times New Roman" w:hAnsi="Times New Roman" w:cs="Times New Roman"/>
+          <w:sz w:val="24"/>
+          <w:szCs w:val="24"/>
+        </w:rPr>
+        <w:t>Analisis</w:t>
+      </w:r>
+      <w:proofErr w:type="spellEnd"/>
+      <w:r>
+        <w:rPr>
+          <w:rFonts w:ascii="Times New Roman" w:hAnsi="Times New Roman" w:cs="Times New Roman"/>
+          <w:sz w:val="24"/>
+          <w:szCs w:val="24"/>
+        </w:rPr>
+        <w:t xml:space="preserve"> </w:t>
+      </w:r>
+      <w:proofErr w:type="spellStart"/>
+      <w:r>
+        <w:rPr>
+          <w:rFonts w:ascii="Times New Roman" w:hAnsi="Times New Roman" w:cs="Times New Roman"/>
+          <w:sz w:val="24"/>
+          <w:szCs w:val="24"/>
+        </w:rPr>
+        <w:t>dan</w:t>
+      </w:r>
+      <w:proofErr w:type="spellEnd"/>
+      <w:r>
+        <w:rPr>
+          <w:rFonts w:ascii="Times New Roman" w:hAnsi="Times New Roman" w:cs="Times New Roman"/>
+          <w:sz w:val="24"/>
+          <w:szCs w:val="24"/>
+        </w:rPr>
+        <w:t xml:space="preserve"> </w:t>
+      </w:r>
+      <w:proofErr w:type="spellStart"/>
+      <w:r>
+        <w:rPr>
+          <w:rFonts w:ascii="Times New Roman" w:hAnsi="Times New Roman" w:cs="Times New Roman"/>
+          <w:sz w:val="24"/>
+          <w:szCs w:val="24"/>
+        </w:rPr>
+        <w:t>Desain</w:t>
+      </w:r>
+      <w:proofErr w:type="spellEnd"/>
+      <w:r>
+        <w:rPr>
+          <w:rFonts w:ascii="Times New Roman" w:hAnsi="Times New Roman" w:cs="Times New Roman"/>
+          <w:sz w:val="24"/>
+          <w:szCs w:val="24"/>
+        </w:rPr>
+        <w:t xml:space="preserve"> </w:t>
+      </w:r>
+      <w:proofErr w:type="spellStart"/>
+      <w:r>
+        <w:rPr>
+          <w:rFonts w:ascii="Times New Roman" w:hAnsi="Times New Roman" w:cs="Times New Roman"/>
+          <w:sz w:val="24"/>
+          <w:szCs w:val="24"/>
+        </w:rPr>
+        <w:t>Sistem</w:t>
+      </w:r>
+      <w:proofErr w:type="spellEnd"/>
+      <w:r>
+        <w:rPr>
+          <w:rFonts w:ascii="Times New Roman" w:hAnsi="Times New Roman" w:cs="Times New Roman"/>
+          <w:sz w:val="24"/>
+          <w:szCs w:val="24"/>
+        </w:rPr>
+        <w:t xml:space="preserve"> </w:t>
+      </w:r>
+      <w:proofErr w:type="spellStart"/>
+      <w:r>
+        <w:rPr>
+          <w:rFonts w:ascii="Times New Roman" w:hAnsi="Times New Roman" w:cs="Times New Roman"/>
+          <w:sz w:val="24"/>
+          <w:szCs w:val="24"/>
+        </w:rPr>
+        <w:t>Informasi</w:t>
+      </w:r>
+      <w:proofErr w:type="spellEnd"/>
+      <w:r>
+        <w:rPr>
+          <w:rFonts w:ascii="Times New Roman" w:hAnsi="Times New Roman" w:cs="Times New Roman"/>
+          <w:sz w:val="24"/>
+          <w:szCs w:val="24"/>
+        </w:rPr>
+        <w:t xml:space="preserve">, </w:t>
+      </w:r>
+      <w:proofErr w:type="spellStart"/>
+      <w:r>
+        <w:rPr>
+          <w:rFonts w:ascii="Times New Roman" w:hAnsi="Times New Roman" w:cs="Times New Roman"/>
+          <w:sz w:val="24"/>
+          <w:szCs w:val="24"/>
+        </w:rPr>
+        <w:t>Edisi</w:t>
+      </w:r>
+      <w:proofErr w:type="spellEnd"/>
+      <w:r>
+        <w:rPr>
+          <w:rFonts w:ascii="Times New Roman" w:hAnsi="Times New Roman" w:cs="Times New Roman"/>
+          <w:sz w:val="24"/>
+          <w:szCs w:val="24"/>
+        </w:rPr>
+        <w:t xml:space="preserve"> IV, Andi Offset,</w:t>
+      </w:r>
+      <w:r>
+        <w:rPr>
+          <w:rFonts w:ascii="Times New Roman" w:hAnsi="Times New Roman" w:cs="Times New Roman"/>
+          <w:sz w:val="24"/>
+          <w:szCs w:val="24"/>
+        </w:rPr>
+        <w:t xml:space="preserve"> </w:t>
+      </w:r>
+      <w:r>
+        <w:rPr>
+          <w:rFonts w:ascii="Times New Roman" w:hAnsi="Times New Roman" w:cs="Times New Roman"/>
+          <w:sz w:val="24"/>
+          <w:szCs w:val="24"/>
+        </w:rPr>
+        <w:t>Yogyakarta</w:t>
+      </w:r>
+      <w:r>
+        <w:rPr>
+          <w:rFonts w:ascii="Times New Roman" w:hAnsi="Times New Roman" w:cs="Times New Roman"/>
+          <w:sz w:val="24"/>
+          <w:szCs w:val="24"/>
+        </w:rPr>
+        <w:t>.</w:t>
+      </w:r>
+    </w:p>
+    <w:p>
+      <w:pPr>
+        <w:spacing w:line="360" w:lineRule="auto"/>
+        <w:jc w:val="both"/>
+        <w:rPr>
+          <w:rFonts w:ascii="Times New Roman" w:hAnsi="Times New Roman" w:cs="Times New Roman"/>
+          <w:sz w:val="24"/>
+          <w:szCs w:val="24"/>
+        </w:rPr>
+      </w:pPr>
+      <w:proofErr w:type="spellStart"/>
+      <w:r>
+        <w:rPr>
+          <w:rFonts w:ascii="Times New Roman" w:hAnsi="Times New Roman" w:cs="Times New Roman"/>
+          <w:sz w:val="24"/>
+          <w:szCs w:val="24"/>
+        </w:rPr>
+        <w:t>Mulyadi</w:t>
+      </w:r>
+      <w:proofErr w:type="spellEnd"/>
+      <w:r>
+        <w:rPr>
+          <w:rFonts w:ascii="Times New Roman" w:hAnsi="Times New Roman" w:cs="Times New Roman"/>
+          <w:sz w:val="24"/>
+          <w:szCs w:val="24"/>
+        </w:rPr>
+        <w:t xml:space="preserve">. 2013.Sistem </w:t>
+      </w:r>
+      <w:proofErr w:type="spellStart"/>
+      <w:r>
+        <w:rPr>
+          <w:rFonts w:ascii="Times New Roman" w:hAnsi="Times New Roman" w:cs="Times New Roman"/>
+          <w:sz w:val="24"/>
+          <w:szCs w:val="24"/>
+        </w:rPr>
+        <w:t>Akuntansi</w:t>
+      </w:r>
+      <w:proofErr w:type="spellEnd"/>
+      <w:r>
+        <w:rPr>
+          <w:rFonts w:ascii="Times New Roman" w:hAnsi="Times New Roman" w:cs="Times New Roman"/>
+          <w:sz w:val="24"/>
+          <w:szCs w:val="24"/>
+        </w:rPr>
+        <w:t xml:space="preserve">, </w:t>
+      </w:r>
+      <w:proofErr w:type="spellStart"/>
+      <w:r>
+        <w:rPr>
+          <w:rFonts w:ascii="Times New Roman" w:hAnsi="Times New Roman" w:cs="Times New Roman"/>
+          <w:sz w:val="24"/>
+          <w:szCs w:val="24"/>
+        </w:rPr>
+        <w:t>Edisi</w:t>
+      </w:r>
+      <w:proofErr w:type="spellEnd"/>
+      <w:r>
+        <w:rPr>
+          <w:rFonts w:ascii="Times New Roman" w:hAnsi="Times New Roman" w:cs="Times New Roman"/>
+          <w:sz w:val="24"/>
+          <w:szCs w:val="24"/>
+        </w:rPr>
+        <w:t xml:space="preserve"> </w:t>
+      </w:r>
+      <w:proofErr w:type="spellStart"/>
+      <w:r>
+        <w:rPr>
+          <w:rFonts w:ascii="Times New Roman" w:hAnsi="Times New Roman" w:cs="Times New Roman"/>
+          <w:sz w:val="24"/>
+          <w:szCs w:val="24"/>
+        </w:rPr>
+        <w:t>Ketiga</w:t>
+      </w:r>
+      <w:proofErr w:type="spellEnd"/>
+      <w:r>
+        <w:rPr>
+          <w:rFonts w:ascii="Times New Roman" w:hAnsi="Times New Roman" w:cs="Times New Roman"/>
+          <w:sz w:val="24"/>
+          <w:szCs w:val="24"/>
+        </w:rPr>
+        <w:t xml:space="preserve">, </w:t>
+      </w:r>
+      <w:proofErr w:type="spellStart"/>
+      <w:r>
+        <w:rPr>
+          <w:rFonts w:ascii="Times New Roman" w:hAnsi="Times New Roman" w:cs="Times New Roman"/>
+          <w:sz w:val="24"/>
+          <w:szCs w:val="24"/>
+        </w:rPr>
+        <w:t>Cetakan</w:t>
+      </w:r>
+      <w:proofErr w:type="spellEnd"/>
+      <w:r>
+        <w:rPr>
+          <w:rFonts w:ascii="Times New Roman" w:hAnsi="Times New Roman" w:cs="Times New Roman"/>
+          <w:sz w:val="24"/>
+          <w:szCs w:val="24"/>
+        </w:rPr>
+        <w:t xml:space="preserve"> </w:t>
+      </w:r>
+      <w:proofErr w:type="spellStart"/>
+      <w:r>
+        <w:rPr>
+          <w:rFonts w:ascii="Times New Roman" w:hAnsi="Times New Roman" w:cs="Times New Roman"/>
+          <w:sz w:val="24"/>
+          <w:szCs w:val="24"/>
+        </w:rPr>
+        <w:t>Keempat</w:t>
+      </w:r>
+      <w:proofErr w:type="spellEnd"/>
+      <w:r>
+        <w:rPr>
+          <w:rFonts w:ascii="Times New Roman" w:hAnsi="Times New Roman" w:cs="Times New Roman"/>
+          <w:sz w:val="24"/>
+          <w:szCs w:val="24"/>
+        </w:rPr>
+        <w:t xml:space="preserve">, </w:t>
+      </w:r>
+      <w:proofErr w:type="spellStart"/>
+      <w:r>
+        <w:rPr>
+          <w:rFonts w:ascii="Times New Roman" w:hAnsi="Times New Roman" w:cs="Times New Roman"/>
+          <w:sz w:val="24"/>
+          <w:szCs w:val="24"/>
+        </w:rPr>
+        <w:t>Salemba</w:t>
+      </w:r>
+      <w:proofErr w:type="spellEnd"/>
+      <w:r>
+        <w:rPr>
+          <w:rFonts w:ascii="Times New Roman" w:hAnsi="Times New Roman" w:cs="Times New Roman"/>
+          <w:sz w:val="24"/>
+          <w:szCs w:val="24"/>
+        </w:rPr>
+        <w:t xml:space="preserve"> </w:t>
+      </w:r>
+      <w:proofErr w:type="spellStart"/>
+      <w:r>
+        <w:rPr>
+          <w:rFonts w:ascii="Times New Roman" w:hAnsi="Times New Roman" w:cs="Times New Roman"/>
+          <w:sz w:val="24"/>
+          <w:szCs w:val="24"/>
+        </w:rPr>
+        <w:t>Empat</w:t>
+      </w:r>
+      <w:proofErr w:type="spellEnd"/>
+      <w:r>
+        <w:rPr>
+          <w:rFonts w:ascii="Times New Roman" w:hAnsi="Times New Roman" w:cs="Times New Roman"/>
+          <w:sz w:val="24"/>
+          <w:szCs w:val="24"/>
+        </w:rPr>
+        <w:t>, Jakarta.</w:t>
+      </w:r>
+    </w:p>
+    <w:p>
+      <w:pPr>
+        <w:spacing w:line="360" w:lineRule="auto"/>
+        <w:jc w:val="both"/>
+        <w:rPr>
+          <w:rFonts w:ascii="Times New Roman" w:hAnsi="Times New Roman" w:cs="Times New Roman"/>
+          <w:sz w:val="24"/>
+          <w:szCs w:val="24"/>
+        </w:rPr>
+      </w:pPr>
+      <w:proofErr w:type="spellStart"/>
+      <w:r>
+        <w:rPr>
+          <w:rFonts w:ascii="Times New Roman" w:hAnsi="Times New Roman" w:cs="Times New Roman"/>
+          <w:sz w:val="24"/>
+          <w:szCs w:val="24"/>
+        </w:rPr>
+        <w:t>Simarmata</w:t>
+      </w:r>
+      <w:proofErr w:type="spellEnd"/>
+      <w:r>
+        <w:rPr>
+          <w:rFonts w:ascii="Times New Roman" w:hAnsi="Times New Roman" w:cs="Times New Roman"/>
+          <w:sz w:val="24"/>
+          <w:szCs w:val="24"/>
+        </w:rPr>
+        <w:t xml:space="preserve">. Janner (2010), </w:t>
+      </w:r>
+      <w:proofErr w:type="spellStart"/>
+      <w:r>
+        <w:rPr>
+          <w:rFonts w:ascii="Times New Roman" w:hAnsi="Times New Roman" w:cs="Times New Roman"/>
+          <w:sz w:val="24"/>
+          <w:szCs w:val="24"/>
+        </w:rPr>
+        <w:t>Rekayasa</w:t>
+      </w:r>
+      <w:proofErr w:type="spellEnd"/>
+      <w:r>
+        <w:rPr>
+          <w:rFonts w:ascii="Times New Roman" w:hAnsi="Times New Roman" w:cs="Times New Roman"/>
+          <w:sz w:val="24"/>
+          <w:szCs w:val="24"/>
+        </w:rPr>
+        <w:t xml:space="preserve"> </w:t>
+      </w:r>
+      <w:proofErr w:type="spellStart"/>
+      <w:r>
+        <w:rPr>
+          <w:rFonts w:ascii="Times New Roman" w:hAnsi="Times New Roman" w:cs="Times New Roman"/>
+          <w:sz w:val="24"/>
+          <w:szCs w:val="24"/>
+        </w:rPr>
+        <w:t>Perangkat</w:t>
+      </w:r>
+      <w:proofErr w:type="spellEnd"/>
+      <w:r>
+        <w:rPr>
+          <w:rFonts w:ascii="Times New Roman" w:hAnsi="Times New Roman" w:cs="Times New Roman"/>
+          <w:sz w:val="24"/>
+          <w:szCs w:val="24"/>
+        </w:rPr>
+        <w:t xml:space="preserve"> </w:t>
+      </w:r>
+      <w:proofErr w:type="spellStart"/>
+      <w:r>
+        <w:rPr>
+          <w:rFonts w:ascii="Times New Roman" w:hAnsi="Times New Roman" w:cs="Times New Roman"/>
+          <w:sz w:val="24"/>
+          <w:szCs w:val="24"/>
+        </w:rPr>
+        <w:t>Lunak</w:t>
+      </w:r>
+      <w:proofErr w:type="spellEnd"/>
+      <w:r>
+        <w:rPr>
+          <w:rFonts w:ascii="Times New Roman" w:hAnsi="Times New Roman" w:cs="Times New Roman"/>
+          <w:sz w:val="24"/>
+          <w:szCs w:val="24"/>
+        </w:rPr>
+        <w:t>, Andi Offset, Yogyakarta</w:t>
+      </w:r>
+      <w:r>
+        <w:rPr>
+          <w:rFonts w:ascii="Times New Roman" w:hAnsi="Times New Roman" w:cs="Times New Roman"/>
+          <w:sz w:val="24"/>
+          <w:szCs w:val="24"/>
+        </w:rPr>
+        <w:t>.</w:t>
+      </w:r>
+      <w:r>
+        <w:rPr>
+          <w:rFonts w:ascii="Times New Roman" w:hAnsi="Times New Roman" w:cs="Times New Roman"/>
+          <w:sz w:val="24"/>
+          <w:szCs w:val="24"/>
+        </w:rPr>
+        <w:t xml:space="preserve"> </w:t>
+      </w:r>
+    </w:p>
+    <w:p>
+      <w:pPr>
+        <w:spacing w:line="360" w:lineRule="auto"/>
+        <w:jc w:val="both"/>
+        <w:rPr>
+          <w:rFonts w:ascii="Times New Roman" w:hAnsi="Times New Roman" w:cs="Times New Roman"/>
+          <w:sz w:val="24"/>
+          <w:szCs w:val="24"/>
+        </w:rPr>
+      </w:pPr>
+      <w:proofErr w:type="spellStart"/>
+      <w:r>
+        <w:rPr>
+          <w:rFonts w:ascii="Times New Roman" w:hAnsi="Times New Roman" w:cs="Times New Roman"/>
+          <w:sz w:val="24"/>
+          <w:szCs w:val="24"/>
+        </w:rPr>
+        <w:t>Sulistiyowati</w:t>
+      </w:r>
+      <w:proofErr w:type="spellEnd"/>
+      <w:r>
+        <w:rPr>
+          <w:rFonts w:ascii="Times New Roman" w:hAnsi="Times New Roman" w:cs="Times New Roman"/>
+          <w:sz w:val="24"/>
+          <w:szCs w:val="24"/>
+        </w:rPr>
+        <w:t xml:space="preserve">, </w:t>
+      </w:r>
+      <w:proofErr w:type="spellStart"/>
+      <w:r>
+        <w:rPr>
+          <w:rFonts w:ascii="Times New Roman" w:hAnsi="Times New Roman" w:cs="Times New Roman"/>
+          <w:sz w:val="24"/>
+          <w:szCs w:val="24"/>
+        </w:rPr>
+        <w:t>Leny</w:t>
+      </w:r>
+      <w:proofErr w:type="spellEnd"/>
+      <w:r>
+        <w:rPr>
+          <w:rFonts w:ascii="Times New Roman" w:hAnsi="Times New Roman" w:cs="Times New Roman"/>
+          <w:sz w:val="24"/>
+          <w:szCs w:val="24"/>
+        </w:rPr>
+        <w:t xml:space="preserve">. 2010. Panduan </w:t>
+      </w:r>
+      <w:proofErr w:type="spellStart"/>
+      <w:r>
+        <w:rPr>
+          <w:rFonts w:ascii="Times New Roman" w:hAnsi="Times New Roman" w:cs="Times New Roman"/>
+          <w:sz w:val="24"/>
+          <w:szCs w:val="24"/>
+        </w:rPr>
+        <w:t>Praktis</w:t>
+      </w:r>
+      <w:proofErr w:type="spellEnd"/>
+      <w:r>
+        <w:rPr>
+          <w:rFonts w:ascii="Times New Roman" w:hAnsi="Times New Roman" w:cs="Times New Roman"/>
+          <w:sz w:val="24"/>
+          <w:szCs w:val="24"/>
+        </w:rPr>
+        <w:t xml:space="preserve"> </w:t>
+      </w:r>
+      <w:proofErr w:type="spellStart"/>
+      <w:r>
+        <w:rPr>
+          <w:rFonts w:ascii="Times New Roman" w:hAnsi="Times New Roman" w:cs="Times New Roman"/>
+          <w:sz w:val="24"/>
+          <w:szCs w:val="24"/>
+        </w:rPr>
+        <w:t>Memahami</w:t>
+      </w:r>
+      <w:proofErr w:type="spellEnd"/>
+      <w:r>
+        <w:rPr>
+          <w:rFonts w:ascii="Times New Roman" w:hAnsi="Times New Roman" w:cs="Times New Roman"/>
+          <w:sz w:val="24"/>
+          <w:szCs w:val="24"/>
+        </w:rPr>
+        <w:t xml:space="preserve"> </w:t>
+      </w:r>
+      <w:proofErr w:type="spellStart"/>
+      <w:r>
+        <w:rPr>
+          <w:rFonts w:ascii="Times New Roman" w:hAnsi="Times New Roman" w:cs="Times New Roman"/>
+          <w:sz w:val="24"/>
+          <w:szCs w:val="24"/>
+        </w:rPr>
+        <w:t>Analisis</w:t>
+      </w:r>
+      <w:proofErr w:type="spellEnd"/>
+      <w:r>
+        <w:rPr>
+          <w:rFonts w:ascii="Times New Roman" w:hAnsi="Times New Roman" w:cs="Times New Roman"/>
+          <w:sz w:val="24"/>
+          <w:szCs w:val="24"/>
+        </w:rPr>
+        <w:t xml:space="preserve"> </w:t>
+      </w:r>
+      <w:proofErr w:type="spellStart"/>
+      <w:r>
+        <w:rPr>
+          <w:rFonts w:ascii="Times New Roman" w:hAnsi="Times New Roman" w:cs="Times New Roman"/>
+          <w:sz w:val="24"/>
+          <w:szCs w:val="24"/>
+        </w:rPr>
+        <w:t>Laporan</w:t>
+      </w:r>
+      <w:proofErr w:type="spellEnd"/>
+      <w:r>
+        <w:rPr>
+          <w:rFonts w:ascii="Times New Roman" w:hAnsi="Times New Roman" w:cs="Times New Roman"/>
+          <w:sz w:val="24"/>
+          <w:szCs w:val="24"/>
+        </w:rPr>
+        <w:t xml:space="preserve"> </w:t>
+      </w:r>
+      <w:proofErr w:type="spellStart"/>
+      <w:r>
+        <w:rPr>
+          <w:rFonts w:ascii="Times New Roman" w:hAnsi="Times New Roman" w:cs="Times New Roman"/>
+          <w:sz w:val="24"/>
+          <w:szCs w:val="24"/>
+        </w:rPr>
+        <w:t>Keuangan</w:t>
+      </w:r>
+      <w:proofErr w:type="spellEnd"/>
+      <w:r>
+        <w:rPr>
+          <w:rFonts w:ascii="Times New Roman" w:hAnsi="Times New Roman" w:cs="Times New Roman"/>
+          <w:sz w:val="24"/>
+          <w:szCs w:val="24"/>
+        </w:rPr>
+        <w:t xml:space="preserve">, Jakarta: PT </w:t>
+      </w:r>
+      <w:proofErr w:type="spellStart"/>
+      <w:r>
+        <w:rPr>
+          <w:rFonts w:ascii="Times New Roman" w:hAnsi="Times New Roman" w:cs="Times New Roman"/>
+          <w:sz w:val="24"/>
+          <w:szCs w:val="24"/>
+        </w:rPr>
+        <w:t>Elex</w:t>
+      </w:r>
+      <w:proofErr w:type="spellEnd"/>
+      <w:r>
+        <w:rPr>
+          <w:rFonts w:ascii="Times New Roman" w:hAnsi="Times New Roman" w:cs="Times New Roman"/>
+          <w:sz w:val="24"/>
+          <w:szCs w:val="24"/>
+        </w:rPr>
+        <w:t xml:space="preserve"> Media </w:t>
+      </w:r>
+      <w:proofErr w:type="spellStart"/>
+      <w:r>
+        <w:rPr>
+          <w:rFonts w:ascii="Times New Roman" w:hAnsi="Times New Roman" w:cs="Times New Roman"/>
+          <w:sz w:val="24"/>
+          <w:szCs w:val="24"/>
+        </w:rPr>
+        <w:t>Komputindo</w:t>
+      </w:r>
+      <w:proofErr w:type="spellEnd"/>
+      <w:r>
+        <w:rPr>
+          <w:rFonts w:ascii="Times New Roman" w:hAnsi="Times New Roman" w:cs="Times New Roman"/>
+          <w:sz w:val="24"/>
+          <w:szCs w:val="24"/>
+        </w:rPr>
+        <w:t>.</w:t>
+      </w:r>
+      <w:bookmarkStart w:id="0" w:name="_GoBack"/>
+      <w:bookmarkEnd w:id="0"/>
+    </w:p>
+    <w:p>
+      <w:pPr>
+        <w:spacing w:line="360" w:lineRule="auto"/>
+        <w:jc w:val="both"/>
+        <w:rPr>
+          <w:rFonts w:ascii="Times New Roman" w:hAnsi="Times New Roman" w:cs="Times New Roman"/>
+          <w:sz w:val="24"/>
+          <w:szCs w:val="24"/>
+        </w:rPr>
+      </w:pPr>
+      <w:proofErr w:type="spellStart"/>
+      <w:r>
+        <w:rPr>
+          <w:rFonts w:ascii="Times New Roman" w:hAnsi="Times New Roman" w:cs="Times New Roman"/>
+          <w:sz w:val="24"/>
+          <w:szCs w:val="24"/>
+        </w:rPr>
+        <w:t>Swastha</w:t>
+      </w:r>
+      <w:proofErr w:type="spellEnd"/>
+      <w:r>
+        <w:rPr>
+          <w:rFonts w:ascii="Times New Roman" w:hAnsi="Times New Roman" w:cs="Times New Roman"/>
+          <w:sz w:val="24"/>
+          <w:szCs w:val="24"/>
+        </w:rPr>
+        <w:t>,</w:t>
+      </w:r>
+      <w:r>
+        <w:rPr>
+          <w:rFonts w:ascii="Times New Roman" w:hAnsi="Times New Roman" w:cs="Times New Roman"/>
+          <w:sz w:val="24"/>
+          <w:szCs w:val="24"/>
+        </w:rPr>
+        <w:t xml:space="preserve"> </w:t>
+      </w:r>
+      <w:proofErr w:type="spellStart"/>
+      <w:r>
+        <w:rPr>
+          <w:rFonts w:ascii="Times New Roman" w:hAnsi="Times New Roman" w:cs="Times New Roman"/>
+          <w:sz w:val="24"/>
+          <w:szCs w:val="24"/>
+        </w:rPr>
+        <w:t>Basu</w:t>
+      </w:r>
+      <w:proofErr w:type="spellEnd"/>
+      <w:r>
+        <w:rPr>
+          <w:rFonts w:ascii="Times New Roman" w:hAnsi="Times New Roman" w:cs="Times New Roman"/>
+          <w:sz w:val="24"/>
+          <w:szCs w:val="24"/>
+        </w:rPr>
+        <w:t>. 2010.</w:t>
+      </w:r>
+      <w:r>
+        <w:rPr>
+          <w:rFonts w:ascii="Times New Roman" w:hAnsi="Times New Roman" w:cs="Times New Roman"/>
+          <w:sz w:val="24"/>
+          <w:szCs w:val="24"/>
+        </w:rPr>
+        <w:t xml:space="preserve"> </w:t>
+      </w:r>
+      <w:proofErr w:type="spellStart"/>
+      <w:r>
+        <w:rPr>
+          <w:rFonts w:ascii="Times New Roman" w:hAnsi="Times New Roman" w:cs="Times New Roman"/>
+          <w:sz w:val="24"/>
+          <w:szCs w:val="24"/>
+        </w:rPr>
+        <w:t>Manajemen</w:t>
+      </w:r>
+      <w:proofErr w:type="spellEnd"/>
+      <w:r>
+        <w:rPr>
+          <w:rFonts w:ascii="Times New Roman" w:hAnsi="Times New Roman" w:cs="Times New Roman"/>
+          <w:sz w:val="24"/>
+          <w:szCs w:val="24"/>
+        </w:rPr>
+        <w:t xml:space="preserve"> </w:t>
+      </w:r>
+      <w:proofErr w:type="spellStart"/>
+      <w:r>
+        <w:rPr>
+          <w:rFonts w:ascii="Times New Roman" w:hAnsi="Times New Roman" w:cs="Times New Roman"/>
+          <w:sz w:val="24"/>
+          <w:szCs w:val="24"/>
+        </w:rPr>
+        <w:t>Penjualan</w:t>
+      </w:r>
+      <w:proofErr w:type="spellEnd"/>
+      <w:r>
+        <w:rPr>
+          <w:rFonts w:ascii="Times New Roman" w:hAnsi="Times New Roman" w:cs="Times New Roman"/>
+          <w:sz w:val="24"/>
+          <w:szCs w:val="24"/>
+        </w:rPr>
+        <w:t xml:space="preserve">: </w:t>
+      </w:r>
+      <w:proofErr w:type="spellStart"/>
+      <w:r>
+        <w:rPr>
+          <w:rFonts w:ascii="Times New Roman" w:hAnsi="Times New Roman" w:cs="Times New Roman"/>
+          <w:sz w:val="24"/>
+          <w:szCs w:val="24"/>
+        </w:rPr>
+        <w:t>Pelaksanaan</w:t>
+      </w:r>
+      <w:proofErr w:type="spellEnd"/>
+      <w:r>
+        <w:rPr>
+          <w:rFonts w:ascii="Times New Roman" w:hAnsi="Times New Roman" w:cs="Times New Roman"/>
+          <w:sz w:val="24"/>
+          <w:szCs w:val="24"/>
+        </w:rPr>
+        <w:t xml:space="preserve"> </w:t>
+      </w:r>
+      <w:proofErr w:type="spellStart"/>
+      <w:r>
+        <w:rPr>
+          <w:rFonts w:ascii="Times New Roman" w:hAnsi="Times New Roman" w:cs="Times New Roman"/>
+          <w:sz w:val="24"/>
+          <w:szCs w:val="24"/>
+        </w:rPr>
+        <w:t>Penjualan</w:t>
+      </w:r>
+      <w:proofErr w:type="spellEnd"/>
+      <w:r>
+        <w:rPr>
+          <w:rFonts w:ascii="Times New Roman" w:hAnsi="Times New Roman" w:cs="Times New Roman"/>
+          <w:sz w:val="24"/>
+          <w:szCs w:val="24"/>
+        </w:rPr>
+        <w:t>, BPFE</w:t>
+      </w:r>
+      <w:r>
+        <w:rPr>
+          <w:rFonts w:ascii="Times New Roman" w:hAnsi="Times New Roman" w:cs="Times New Roman"/>
+          <w:sz w:val="24"/>
+          <w:szCs w:val="24"/>
+        </w:rPr>
+        <w:t xml:space="preserve"> </w:t>
+      </w:r>
+      <w:r>
+        <w:rPr>
+          <w:rFonts w:ascii="Times New Roman" w:hAnsi="Times New Roman" w:cs="Times New Roman"/>
+          <w:sz w:val="24"/>
+          <w:szCs w:val="24"/>
+        </w:rPr>
+        <w:t>Yogyakarta</w:t>
+      </w:r>
+      <w:r>
+        <w:rPr>
+          <w:rFonts w:ascii="Times New Roman" w:hAnsi="Times New Roman" w:cs="Times New Roman"/>
+          <w:sz w:val="24"/>
+          <w:szCs w:val="24"/>
+        </w:rPr>
+        <w:t>.</w:t>
+      </w:r>
+    </w:p>
+    <w:p>
+      <w:pPr>
+        <w:spacing w:line="360" w:lineRule="auto"/>
+        <w:jc w:val="both"/>
+        <w:rPr>
+          <w:rFonts w:ascii="Times New Roman" w:hAnsi="Times New Roman" w:cs="Times New Roman"/>
+          <w:sz w:val="24"/>
+          <w:szCs w:val="24"/>
+        </w:rPr>
+      </w:pPr>
+    </w:p>
     <w:p>
       <w:pPr>
         <w:spacing w:line="360" w:lineRule="auto"/>
@@ -2647,1145 +3821,12 @@
         </w:rPr>
       </w:pPr>
     </w:p>
-    <w:p>
-      <w:pPr>
-        <w:spacing w:line="360" w:lineRule="auto"/>
-        <w:jc w:val="both"/>
-        <w:rPr>
-          <w:rFonts w:ascii="Times New Roman" w:hAnsi="Times New Roman" w:cs="Times New Roman"/>
-          <w:sz w:val="24"/>
-          <w:szCs w:val="24"/>
-        </w:rPr>
-      </w:pPr>
-      <w:proofErr w:type="spellStart"/>
-      <w:r>
-        <w:rPr>
-          <w:rFonts w:ascii="Times New Roman" w:hAnsi="Times New Roman" w:cs="Times New Roman"/>
-          <w:sz w:val="24"/>
-          <w:szCs w:val="24"/>
-        </w:rPr>
-        <w:t>Simarmata</w:t>
-      </w:r>
-      <w:proofErr w:type="spellEnd"/>
-      <w:r>
-        <w:rPr>
-          <w:rFonts w:ascii="Times New Roman" w:hAnsi="Times New Roman" w:cs="Times New Roman"/>
-          <w:sz w:val="24"/>
-          <w:szCs w:val="24"/>
-        </w:rPr>
-        <w:t xml:space="preserve">. Janner (2010), </w:t>
-      </w:r>
-      <w:proofErr w:type="spellStart"/>
-      <w:r>
-        <w:rPr>
-          <w:rFonts w:ascii="Times New Roman" w:hAnsi="Times New Roman" w:cs="Times New Roman"/>
-          <w:sz w:val="24"/>
-          <w:szCs w:val="24"/>
-        </w:rPr>
-        <w:t>Rekayasa</w:t>
-      </w:r>
-      <w:proofErr w:type="spellEnd"/>
-      <w:r>
-        <w:rPr>
-          <w:rFonts w:ascii="Times New Roman" w:hAnsi="Times New Roman" w:cs="Times New Roman"/>
-          <w:sz w:val="24"/>
-          <w:szCs w:val="24"/>
-        </w:rPr>
-        <w:t xml:space="preserve"> </w:t>
-      </w:r>
-      <w:proofErr w:type="spellStart"/>
-      <w:r>
-        <w:rPr>
-          <w:rFonts w:ascii="Times New Roman" w:hAnsi="Times New Roman" w:cs="Times New Roman"/>
-          <w:sz w:val="24"/>
-          <w:szCs w:val="24"/>
-        </w:rPr>
-        <w:t>Perangkat</w:t>
-      </w:r>
-      <w:proofErr w:type="spellEnd"/>
-      <w:r>
-        <w:rPr>
-          <w:rFonts w:ascii="Times New Roman" w:hAnsi="Times New Roman" w:cs="Times New Roman"/>
-          <w:sz w:val="24"/>
-          <w:szCs w:val="24"/>
-        </w:rPr>
-        <w:t xml:space="preserve"> </w:t>
-      </w:r>
-      <w:proofErr w:type="spellStart"/>
-      <w:r>
-        <w:rPr>
-          <w:rFonts w:ascii="Times New Roman" w:hAnsi="Times New Roman" w:cs="Times New Roman"/>
-          <w:sz w:val="24"/>
-          <w:szCs w:val="24"/>
-        </w:rPr>
-        <w:t>Lunak</w:t>
-      </w:r>
-      <w:proofErr w:type="spellEnd"/>
-      <w:r>
-        <w:rPr>
-          <w:rFonts w:ascii="Times New Roman" w:hAnsi="Times New Roman" w:cs="Times New Roman"/>
-          <w:sz w:val="24"/>
-          <w:szCs w:val="24"/>
-        </w:rPr>
-        <w:t>, Andi Offset, Yogyakarta</w:t>
-      </w:r>
-      <w:r>
-        <w:rPr>
-          <w:rFonts w:ascii="Times New Roman" w:hAnsi="Times New Roman" w:cs="Times New Roman"/>
-          <w:sz w:val="24"/>
-          <w:szCs w:val="24"/>
-        </w:rPr>
-        <w:t>.</w:t>
-      </w:r>
-    </w:p>
-    <w:p>
-      <w:pPr>
-        <w:spacing w:line="360" w:lineRule="auto"/>
-        <w:jc w:val="both"/>
-        <w:rPr>
-          <w:rFonts w:ascii="Times New Roman" w:hAnsi="Times New Roman" w:cs="Times New Roman"/>
-          <w:sz w:val="24"/>
-          <w:szCs w:val="24"/>
-        </w:rPr>
-      </w:pPr>
-      <w:proofErr w:type="spellStart"/>
-      <w:r>
-        <w:rPr>
-          <w:rFonts w:ascii="Times New Roman" w:hAnsi="Times New Roman" w:cs="Times New Roman"/>
-          <w:sz w:val="24"/>
-          <w:szCs w:val="24"/>
-        </w:rPr>
-        <w:t>Agus</w:t>
-      </w:r>
-      <w:proofErr w:type="spellEnd"/>
-      <w:r>
-        <w:rPr>
-          <w:rFonts w:ascii="Times New Roman" w:hAnsi="Times New Roman" w:cs="Times New Roman"/>
-          <w:sz w:val="24"/>
-          <w:szCs w:val="24"/>
-        </w:rPr>
-        <w:t xml:space="preserve"> Ristono.2009. </w:t>
-      </w:r>
-      <w:proofErr w:type="spellStart"/>
-      <w:r>
-        <w:rPr>
-          <w:rFonts w:ascii="Times New Roman" w:hAnsi="Times New Roman" w:cs="Times New Roman"/>
-          <w:sz w:val="24"/>
-          <w:szCs w:val="24"/>
-        </w:rPr>
-        <w:t>Manajemen</w:t>
-      </w:r>
-      <w:proofErr w:type="spellEnd"/>
-      <w:r>
-        <w:rPr>
-          <w:rFonts w:ascii="Times New Roman" w:hAnsi="Times New Roman" w:cs="Times New Roman"/>
-          <w:sz w:val="24"/>
-          <w:szCs w:val="24"/>
-        </w:rPr>
-        <w:t xml:space="preserve"> </w:t>
-      </w:r>
-      <w:proofErr w:type="spellStart"/>
-      <w:r>
-        <w:rPr>
-          <w:rFonts w:ascii="Times New Roman" w:hAnsi="Times New Roman" w:cs="Times New Roman"/>
-          <w:sz w:val="24"/>
-          <w:szCs w:val="24"/>
-        </w:rPr>
-        <w:t>Persediaan</w:t>
-      </w:r>
-      <w:proofErr w:type="spellEnd"/>
-      <w:r>
-        <w:rPr>
-          <w:rFonts w:ascii="Times New Roman" w:hAnsi="Times New Roman" w:cs="Times New Roman"/>
-          <w:sz w:val="24"/>
-          <w:szCs w:val="24"/>
-        </w:rPr>
-        <w:t xml:space="preserve"> </w:t>
-      </w:r>
-      <w:proofErr w:type="spellStart"/>
-      <w:r>
-        <w:rPr>
-          <w:rFonts w:ascii="Times New Roman" w:hAnsi="Times New Roman" w:cs="Times New Roman"/>
-          <w:sz w:val="24"/>
-          <w:szCs w:val="24"/>
-        </w:rPr>
-        <w:t>Edisi</w:t>
-      </w:r>
-      <w:proofErr w:type="spellEnd"/>
-      <w:r>
-        <w:rPr>
-          <w:rFonts w:ascii="Times New Roman" w:hAnsi="Times New Roman" w:cs="Times New Roman"/>
-          <w:sz w:val="24"/>
-          <w:szCs w:val="24"/>
-        </w:rPr>
-        <w:t xml:space="preserve"> 1. Graham </w:t>
-      </w:r>
-      <w:proofErr w:type="spellStart"/>
-      <w:r>
-        <w:rPr>
-          <w:rFonts w:ascii="Times New Roman" w:hAnsi="Times New Roman" w:cs="Times New Roman"/>
-          <w:sz w:val="24"/>
-          <w:szCs w:val="24"/>
-        </w:rPr>
-        <w:t>Ilmu</w:t>
-      </w:r>
-      <w:proofErr w:type="spellEnd"/>
-      <w:r>
-        <w:rPr>
-          <w:rFonts w:ascii="Times New Roman" w:hAnsi="Times New Roman" w:cs="Times New Roman"/>
-          <w:sz w:val="24"/>
-          <w:szCs w:val="24"/>
-        </w:rPr>
-        <w:t>: Yogyakarta.</w:t>
-      </w:r>
-    </w:p>
-    <w:p>
-      <w:pPr>
-        <w:spacing w:line="360" w:lineRule="auto"/>
-        <w:jc w:val="both"/>
-        <w:rPr>
-          <w:rFonts w:ascii="Times New Roman" w:hAnsi="Times New Roman" w:cs="Times New Roman"/>
-          <w:sz w:val="24"/>
-          <w:szCs w:val="24"/>
-        </w:rPr>
-      </w:pPr>
-      <w:proofErr w:type="spellStart"/>
-      <w:r>
-        <w:rPr>
-          <w:rFonts w:ascii="Times New Roman" w:hAnsi="Times New Roman" w:cs="Times New Roman"/>
-          <w:sz w:val="24"/>
-          <w:szCs w:val="24"/>
-        </w:rPr>
-        <w:t>Jogiyanto</w:t>
-      </w:r>
-      <w:proofErr w:type="spellEnd"/>
-      <w:r>
-        <w:rPr>
-          <w:rFonts w:ascii="Times New Roman" w:hAnsi="Times New Roman" w:cs="Times New Roman"/>
-          <w:sz w:val="24"/>
-          <w:szCs w:val="24"/>
-        </w:rPr>
-        <w:t xml:space="preserve">, 2010. </w:t>
-      </w:r>
-      <w:proofErr w:type="spellStart"/>
-      <w:r>
-        <w:rPr>
-          <w:rFonts w:ascii="Times New Roman" w:hAnsi="Times New Roman" w:cs="Times New Roman"/>
-          <w:sz w:val="24"/>
-          <w:szCs w:val="24"/>
-        </w:rPr>
-        <w:t>Analisis</w:t>
-      </w:r>
-      <w:proofErr w:type="spellEnd"/>
-      <w:r>
-        <w:rPr>
-          <w:rFonts w:ascii="Times New Roman" w:hAnsi="Times New Roman" w:cs="Times New Roman"/>
-          <w:sz w:val="24"/>
-          <w:szCs w:val="24"/>
-        </w:rPr>
-        <w:t xml:space="preserve"> </w:t>
-      </w:r>
-      <w:proofErr w:type="spellStart"/>
-      <w:r>
-        <w:rPr>
-          <w:rFonts w:ascii="Times New Roman" w:hAnsi="Times New Roman" w:cs="Times New Roman"/>
-          <w:sz w:val="24"/>
-          <w:szCs w:val="24"/>
-        </w:rPr>
-        <w:t>dan</w:t>
-      </w:r>
-      <w:proofErr w:type="spellEnd"/>
-      <w:r>
-        <w:rPr>
-          <w:rFonts w:ascii="Times New Roman" w:hAnsi="Times New Roman" w:cs="Times New Roman"/>
-          <w:sz w:val="24"/>
-          <w:szCs w:val="24"/>
-        </w:rPr>
-        <w:t xml:space="preserve"> </w:t>
-      </w:r>
-      <w:proofErr w:type="spellStart"/>
-      <w:r>
-        <w:rPr>
-          <w:rFonts w:ascii="Times New Roman" w:hAnsi="Times New Roman" w:cs="Times New Roman"/>
-          <w:sz w:val="24"/>
-          <w:szCs w:val="24"/>
-        </w:rPr>
-        <w:t>Desain</w:t>
-      </w:r>
-      <w:proofErr w:type="spellEnd"/>
-      <w:r>
-        <w:rPr>
-          <w:rFonts w:ascii="Times New Roman" w:hAnsi="Times New Roman" w:cs="Times New Roman"/>
-          <w:sz w:val="24"/>
-          <w:szCs w:val="24"/>
-        </w:rPr>
-        <w:t xml:space="preserve"> </w:t>
-      </w:r>
-      <w:proofErr w:type="spellStart"/>
-      <w:r>
-        <w:rPr>
-          <w:rFonts w:ascii="Times New Roman" w:hAnsi="Times New Roman" w:cs="Times New Roman"/>
-          <w:sz w:val="24"/>
-          <w:szCs w:val="24"/>
-        </w:rPr>
-        <w:t>Sistem</w:t>
-      </w:r>
-      <w:proofErr w:type="spellEnd"/>
-      <w:r>
-        <w:rPr>
-          <w:rFonts w:ascii="Times New Roman" w:hAnsi="Times New Roman" w:cs="Times New Roman"/>
-          <w:sz w:val="24"/>
-          <w:szCs w:val="24"/>
-        </w:rPr>
-        <w:t xml:space="preserve"> </w:t>
-      </w:r>
-      <w:proofErr w:type="spellStart"/>
-      <w:r>
-        <w:rPr>
-          <w:rFonts w:ascii="Times New Roman" w:hAnsi="Times New Roman" w:cs="Times New Roman"/>
-          <w:sz w:val="24"/>
-          <w:szCs w:val="24"/>
-        </w:rPr>
-        <w:t>Informasi</w:t>
-      </w:r>
-      <w:proofErr w:type="spellEnd"/>
-      <w:r>
-        <w:rPr>
-          <w:rFonts w:ascii="Times New Roman" w:hAnsi="Times New Roman" w:cs="Times New Roman"/>
-          <w:sz w:val="24"/>
-          <w:szCs w:val="24"/>
-        </w:rPr>
-        <w:t xml:space="preserve">, </w:t>
-      </w:r>
-      <w:proofErr w:type="spellStart"/>
-      <w:r>
-        <w:rPr>
-          <w:rFonts w:ascii="Times New Roman" w:hAnsi="Times New Roman" w:cs="Times New Roman"/>
-          <w:sz w:val="24"/>
-          <w:szCs w:val="24"/>
-        </w:rPr>
-        <w:t>Edisi</w:t>
-      </w:r>
-      <w:proofErr w:type="spellEnd"/>
-      <w:r>
-        <w:rPr>
-          <w:rFonts w:ascii="Times New Roman" w:hAnsi="Times New Roman" w:cs="Times New Roman"/>
-          <w:sz w:val="24"/>
-          <w:szCs w:val="24"/>
-        </w:rPr>
-        <w:t xml:space="preserve"> IV, Andi Offset,</w:t>
-      </w:r>
-    </w:p>
-    <w:p>
-      <w:pPr>
-        <w:spacing w:line="360" w:lineRule="auto"/>
-        <w:jc w:val="both"/>
-        <w:rPr>
-          <w:rFonts w:ascii="Times New Roman" w:hAnsi="Times New Roman" w:cs="Times New Roman"/>
-          <w:sz w:val="24"/>
-          <w:szCs w:val="24"/>
-        </w:rPr>
-      </w:pPr>
-      <w:r>
-        <w:rPr>
-          <w:rFonts w:ascii="Times New Roman" w:hAnsi="Times New Roman" w:cs="Times New Roman"/>
-          <w:sz w:val="24"/>
-          <w:szCs w:val="24"/>
-        </w:rPr>
-        <w:t>Yogyakarta</w:t>
-      </w:r>
-      <w:r>
-        <w:rPr>
-          <w:rFonts w:ascii="Times New Roman" w:hAnsi="Times New Roman" w:cs="Times New Roman"/>
-          <w:sz w:val="24"/>
-          <w:szCs w:val="24"/>
-        </w:rPr>
-        <w:t>.</w:t>
-      </w:r>
-    </w:p>
-    <w:p>
-      <w:pPr>
-        <w:spacing w:line="360" w:lineRule="auto"/>
-        <w:jc w:val="both"/>
-        <w:rPr>
-          <w:rFonts w:ascii="Times New Roman" w:hAnsi="Times New Roman" w:cs="Times New Roman"/>
-          <w:sz w:val="24"/>
-          <w:szCs w:val="24"/>
-        </w:rPr>
-      </w:pPr>
-      <w:proofErr w:type="spellStart"/>
-      <w:r>
-        <w:rPr>
-          <w:rFonts w:ascii="Times New Roman" w:hAnsi="Times New Roman" w:cs="Times New Roman"/>
-          <w:sz w:val="24"/>
-          <w:szCs w:val="24"/>
-        </w:rPr>
-        <w:t>Mulyadi</w:t>
-      </w:r>
-      <w:proofErr w:type="spellEnd"/>
-      <w:r>
-        <w:rPr>
-          <w:rFonts w:ascii="Times New Roman" w:hAnsi="Times New Roman" w:cs="Times New Roman"/>
-          <w:sz w:val="24"/>
-          <w:szCs w:val="24"/>
-        </w:rPr>
-        <w:t xml:space="preserve">. 2013.Sistem </w:t>
-      </w:r>
-      <w:proofErr w:type="spellStart"/>
-      <w:r>
-        <w:rPr>
-          <w:rFonts w:ascii="Times New Roman" w:hAnsi="Times New Roman" w:cs="Times New Roman"/>
-          <w:sz w:val="24"/>
-          <w:szCs w:val="24"/>
-        </w:rPr>
-        <w:t>Akuntansi</w:t>
-      </w:r>
-      <w:proofErr w:type="spellEnd"/>
-      <w:r>
-        <w:rPr>
-          <w:rFonts w:ascii="Times New Roman" w:hAnsi="Times New Roman" w:cs="Times New Roman"/>
-          <w:sz w:val="24"/>
-          <w:szCs w:val="24"/>
-        </w:rPr>
-        <w:t xml:space="preserve">, </w:t>
-      </w:r>
-      <w:proofErr w:type="spellStart"/>
-      <w:r>
-        <w:rPr>
-          <w:rFonts w:ascii="Times New Roman" w:hAnsi="Times New Roman" w:cs="Times New Roman"/>
-          <w:sz w:val="24"/>
-          <w:szCs w:val="24"/>
-        </w:rPr>
-        <w:t>Edisi</w:t>
-      </w:r>
-      <w:proofErr w:type="spellEnd"/>
-      <w:r>
-        <w:rPr>
-          <w:rFonts w:ascii="Times New Roman" w:hAnsi="Times New Roman" w:cs="Times New Roman"/>
-          <w:sz w:val="24"/>
-          <w:szCs w:val="24"/>
-        </w:rPr>
-        <w:t xml:space="preserve"> </w:t>
-      </w:r>
-      <w:proofErr w:type="spellStart"/>
-      <w:r>
-        <w:rPr>
-          <w:rFonts w:ascii="Times New Roman" w:hAnsi="Times New Roman" w:cs="Times New Roman"/>
-          <w:sz w:val="24"/>
-          <w:szCs w:val="24"/>
-        </w:rPr>
-        <w:t>Ketiga</w:t>
-      </w:r>
-      <w:proofErr w:type="spellEnd"/>
-      <w:r>
-        <w:rPr>
-          <w:rFonts w:ascii="Times New Roman" w:hAnsi="Times New Roman" w:cs="Times New Roman"/>
-          <w:sz w:val="24"/>
-          <w:szCs w:val="24"/>
-        </w:rPr>
-        <w:t xml:space="preserve">, </w:t>
-      </w:r>
-      <w:proofErr w:type="spellStart"/>
-      <w:r>
-        <w:rPr>
-          <w:rFonts w:ascii="Times New Roman" w:hAnsi="Times New Roman" w:cs="Times New Roman"/>
-          <w:sz w:val="24"/>
-          <w:szCs w:val="24"/>
-        </w:rPr>
-        <w:t>Cetakan</w:t>
-      </w:r>
-      <w:proofErr w:type="spellEnd"/>
-      <w:r>
-        <w:rPr>
-          <w:rFonts w:ascii="Times New Roman" w:hAnsi="Times New Roman" w:cs="Times New Roman"/>
-          <w:sz w:val="24"/>
-          <w:szCs w:val="24"/>
-        </w:rPr>
-        <w:t xml:space="preserve"> </w:t>
-      </w:r>
-      <w:proofErr w:type="spellStart"/>
-      <w:r>
-        <w:rPr>
-          <w:rFonts w:ascii="Times New Roman" w:hAnsi="Times New Roman" w:cs="Times New Roman"/>
-          <w:sz w:val="24"/>
-          <w:szCs w:val="24"/>
-        </w:rPr>
-        <w:t>Keempat</w:t>
-      </w:r>
-      <w:proofErr w:type="spellEnd"/>
-      <w:r>
-        <w:rPr>
-          <w:rFonts w:ascii="Times New Roman" w:hAnsi="Times New Roman" w:cs="Times New Roman"/>
-          <w:sz w:val="24"/>
-          <w:szCs w:val="24"/>
-        </w:rPr>
-        <w:t xml:space="preserve">, </w:t>
-      </w:r>
-      <w:proofErr w:type="spellStart"/>
-      <w:r>
-        <w:rPr>
-          <w:rFonts w:ascii="Times New Roman" w:hAnsi="Times New Roman" w:cs="Times New Roman"/>
-          <w:sz w:val="24"/>
-          <w:szCs w:val="24"/>
-        </w:rPr>
-        <w:t>Salemba</w:t>
-      </w:r>
-      <w:proofErr w:type="spellEnd"/>
-    </w:p>
-    <w:p>
-      <w:pPr>
-        <w:spacing w:line="360" w:lineRule="auto"/>
-        <w:jc w:val="both"/>
-        <w:rPr>
-          <w:rFonts w:ascii="Times New Roman" w:hAnsi="Times New Roman" w:cs="Times New Roman"/>
-          <w:sz w:val="24"/>
-          <w:szCs w:val="24"/>
-        </w:rPr>
-      </w:pPr>
-      <w:proofErr w:type="spellStart"/>
-      <w:r>
-        <w:rPr>
-          <w:rFonts w:ascii="Times New Roman" w:hAnsi="Times New Roman" w:cs="Times New Roman"/>
-          <w:sz w:val="24"/>
-          <w:szCs w:val="24"/>
-        </w:rPr>
-        <w:t>Empat</w:t>
-      </w:r>
-      <w:proofErr w:type="spellEnd"/>
-      <w:r>
-        <w:rPr>
-          <w:rFonts w:ascii="Times New Roman" w:hAnsi="Times New Roman" w:cs="Times New Roman"/>
-          <w:sz w:val="24"/>
-          <w:szCs w:val="24"/>
-        </w:rPr>
-        <w:t>, Jakarta.</w:t>
-      </w:r>
-    </w:p>
-    <w:p>
-      <w:pPr>
-        <w:spacing w:line="360" w:lineRule="auto"/>
-        <w:jc w:val="both"/>
-        <w:rPr>
-          <w:rFonts w:ascii="Times New Roman" w:hAnsi="Times New Roman" w:cs="Times New Roman"/>
-          <w:sz w:val="24"/>
-          <w:szCs w:val="24"/>
-        </w:rPr>
-      </w:pPr>
-      <w:proofErr w:type="spellStart"/>
-      <w:r>
-        <w:rPr>
-          <w:rFonts w:ascii="Times New Roman" w:hAnsi="Times New Roman" w:cs="Times New Roman"/>
-          <w:sz w:val="24"/>
-          <w:szCs w:val="24"/>
-        </w:rPr>
-        <w:t>Swastha</w:t>
-      </w:r>
-      <w:proofErr w:type="spellEnd"/>
-      <w:r>
-        <w:rPr>
-          <w:rFonts w:ascii="Times New Roman" w:hAnsi="Times New Roman" w:cs="Times New Roman"/>
-          <w:sz w:val="24"/>
-          <w:szCs w:val="24"/>
-        </w:rPr>
-        <w:t>,</w:t>
-      </w:r>
-      <w:r>
-        <w:rPr>
-          <w:rFonts w:ascii="Times New Roman" w:hAnsi="Times New Roman" w:cs="Times New Roman"/>
-          <w:sz w:val="24"/>
-          <w:szCs w:val="24"/>
-        </w:rPr>
-        <w:t xml:space="preserve"> </w:t>
-      </w:r>
-      <w:proofErr w:type="spellStart"/>
-      <w:r>
-        <w:rPr>
-          <w:rFonts w:ascii="Times New Roman" w:hAnsi="Times New Roman" w:cs="Times New Roman"/>
-          <w:sz w:val="24"/>
-          <w:szCs w:val="24"/>
-        </w:rPr>
-        <w:t>Basu</w:t>
-      </w:r>
-      <w:proofErr w:type="spellEnd"/>
-      <w:r>
-        <w:rPr>
-          <w:rFonts w:ascii="Times New Roman" w:hAnsi="Times New Roman" w:cs="Times New Roman"/>
-          <w:sz w:val="24"/>
-          <w:szCs w:val="24"/>
-        </w:rPr>
-        <w:t>. 2010.</w:t>
-      </w:r>
-      <w:r>
-        <w:rPr>
-          <w:rFonts w:ascii="Times New Roman" w:hAnsi="Times New Roman" w:cs="Times New Roman"/>
-          <w:sz w:val="24"/>
-          <w:szCs w:val="24"/>
-        </w:rPr>
-        <w:t xml:space="preserve"> </w:t>
-      </w:r>
-      <w:proofErr w:type="spellStart"/>
-      <w:r>
-        <w:rPr>
-          <w:rFonts w:ascii="Times New Roman" w:hAnsi="Times New Roman" w:cs="Times New Roman"/>
-          <w:sz w:val="24"/>
-          <w:szCs w:val="24"/>
-        </w:rPr>
-        <w:t>Manajemen</w:t>
-      </w:r>
-      <w:proofErr w:type="spellEnd"/>
-      <w:r>
-        <w:rPr>
-          <w:rFonts w:ascii="Times New Roman" w:hAnsi="Times New Roman" w:cs="Times New Roman"/>
-          <w:sz w:val="24"/>
-          <w:szCs w:val="24"/>
-        </w:rPr>
-        <w:t xml:space="preserve"> </w:t>
-      </w:r>
-      <w:proofErr w:type="spellStart"/>
-      <w:r>
-        <w:rPr>
-          <w:rFonts w:ascii="Times New Roman" w:hAnsi="Times New Roman" w:cs="Times New Roman"/>
-          <w:sz w:val="24"/>
-          <w:szCs w:val="24"/>
-        </w:rPr>
-        <w:t>Penjualan</w:t>
-      </w:r>
-      <w:proofErr w:type="spellEnd"/>
-      <w:r>
-        <w:rPr>
-          <w:rFonts w:ascii="Times New Roman" w:hAnsi="Times New Roman" w:cs="Times New Roman"/>
-          <w:sz w:val="24"/>
-          <w:szCs w:val="24"/>
-        </w:rPr>
-        <w:t xml:space="preserve">: </w:t>
-      </w:r>
-      <w:proofErr w:type="spellStart"/>
-      <w:r>
-        <w:rPr>
-          <w:rFonts w:ascii="Times New Roman" w:hAnsi="Times New Roman" w:cs="Times New Roman"/>
-          <w:sz w:val="24"/>
-          <w:szCs w:val="24"/>
-        </w:rPr>
-        <w:t>Pelaksanaan</w:t>
-      </w:r>
-      <w:proofErr w:type="spellEnd"/>
-      <w:r>
-        <w:rPr>
-          <w:rFonts w:ascii="Times New Roman" w:hAnsi="Times New Roman" w:cs="Times New Roman"/>
-          <w:sz w:val="24"/>
-          <w:szCs w:val="24"/>
-        </w:rPr>
-        <w:t xml:space="preserve"> </w:t>
-      </w:r>
-      <w:proofErr w:type="spellStart"/>
-      <w:r>
-        <w:rPr>
-          <w:rFonts w:ascii="Times New Roman" w:hAnsi="Times New Roman" w:cs="Times New Roman"/>
-          <w:sz w:val="24"/>
-          <w:szCs w:val="24"/>
-        </w:rPr>
-        <w:t>Penjualan</w:t>
-      </w:r>
-      <w:proofErr w:type="spellEnd"/>
-      <w:r>
-        <w:rPr>
-          <w:rFonts w:ascii="Times New Roman" w:hAnsi="Times New Roman" w:cs="Times New Roman"/>
-          <w:sz w:val="24"/>
-          <w:szCs w:val="24"/>
-        </w:rPr>
-        <w:t>, BPFE</w:t>
-      </w:r>
-      <w:r>
-        <w:rPr>
-          <w:rFonts w:ascii="Times New Roman" w:hAnsi="Times New Roman" w:cs="Times New Roman"/>
-          <w:sz w:val="24"/>
-          <w:szCs w:val="24"/>
-        </w:rPr>
-        <w:t xml:space="preserve"> </w:t>
-      </w:r>
-      <w:r>
-        <w:rPr>
-          <w:rFonts w:ascii="Times New Roman" w:hAnsi="Times New Roman" w:cs="Times New Roman"/>
-          <w:sz w:val="24"/>
-          <w:szCs w:val="24"/>
-        </w:rPr>
-        <w:t>Yogyakarta</w:t>
-      </w:r>
-    </w:p>
-    <w:p>
-      <w:pPr>
-        <w:spacing w:line="360" w:lineRule="auto"/>
-        <w:jc w:val="both"/>
-        <w:rPr>
-          <w:rFonts w:ascii="Times New Roman" w:hAnsi="Times New Roman" w:cs="Times New Roman"/>
-          <w:sz w:val="24"/>
-          <w:szCs w:val="24"/>
-        </w:rPr>
-      </w:pPr>
-      <w:proofErr w:type="spellStart"/>
-      <w:r>
-        <w:rPr>
-          <w:rFonts w:ascii="Times New Roman" w:hAnsi="Times New Roman" w:cs="Times New Roman"/>
-          <w:sz w:val="24"/>
-          <w:szCs w:val="24"/>
-        </w:rPr>
-        <w:t>Sulistiyowati</w:t>
-      </w:r>
-      <w:proofErr w:type="spellEnd"/>
-      <w:r>
-        <w:rPr>
-          <w:rFonts w:ascii="Times New Roman" w:hAnsi="Times New Roman" w:cs="Times New Roman"/>
-          <w:sz w:val="24"/>
-          <w:szCs w:val="24"/>
-        </w:rPr>
-        <w:t xml:space="preserve">, </w:t>
-      </w:r>
-      <w:proofErr w:type="spellStart"/>
-      <w:r>
-        <w:rPr>
-          <w:rFonts w:ascii="Times New Roman" w:hAnsi="Times New Roman" w:cs="Times New Roman"/>
-          <w:sz w:val="24"/>
-          <w:szCs w:val="24"/>
-        </w:rPr>
-        <w:t>Leny</w:t>
-      </w:r>
-      <w:proofErr w:type="spellEnd"/>
-      <w:r>
-        <w:rPr>
-          <w:rFonts w:ascii="Times New Roman" w:hAnsi="Times New Roman" w:cs="Times New Roman"/>
-          <w:sz w:val="24"/>
-          <w:szCs w:val="24"/>
-        </w:rPr>
-        <w:t xml:space="preserve">. 2010. Panduan </w:t>
-      </w:r>
-      <w:proofErr w:type="spellStart"/>
-      <w:r>
-        <w:rPr>
-          <w:rFonts w:ascii="Times New Roman" w:hAnsi="Times New Roman" w:cs="Times New Roman"/>
-          <w:sz w:val="24"/>
-          <w:szCs w:val="24"/>
-        </w:rPr>
-        <w:t>Praktis</w:t>
-      </w:r>
-      <w:proofErr w:type="spellEnd"/>
-      <w:r>
-        <w:rPr>
-          <w:rFonts w:ascii="Times New Roman" w:hAnsi="Times New Roman" w:cs="Times New Roman"/>
-          <w:sz w:val="24"/>
-          <w:szCs w:val="24"/>
-        </w:rPr>
-        <w:t xml:space="preserve"> </w:t>
-      </w:r>
-      <w:proofErr w:type="spellStart"/>
-      <w:r>
-        <w:rPr>
-          <w:rFonts w:ascii="Times New Roman" w:hAnsi="Times New Roman" w:cs="Times New Roman"/>
-          <w:sz w:val="24"/>
-          <w:szCs w:val="24"/>
-        </w:rPr>
-        <w:t>Memahami</w:t>
-      </w:r>
-      <w:proofErr w:type="spellEnd"/>
-      <w:r>
-        <w:rPr>
-          <w:rFonts w:ascii="Times New Roman" w:hAnsi="Times New Roman" w:cs="Times New Roman"/>
-          <w:sz w:val="24"/>
-          <w:szCs w:val="24"/>
-        </w:rPr>
-        <w:t xml:space="preserve"> </w:t>
-      </w:r>
-      <w:proofErr w:type="spellStart"/>
-      <w:r>
-        <w:rPr>
-          <w:rFonts w:ascii="Times New Roman" w:hAnsi="Times New Roman" w:cs="Times New Roman"/>
-          <w:sz w:val="24"/>
-          <w:szCs w:val="24"/>
-        </w:rPr>
-        <w:t>Analisis</w:t>
-      </w:r>
-      <w:proofErr w:type="spellEnd"/>
-      <w:r>
-        <w:rPr>
-          <w:rFonts w:ascii="Times New Roman" w:hAnsi="Times New Roman" w:cs="Times New Roman"/>
-          <w:sz w:val="24"/>
-          <w:szCs w:val="24"/>
-        </w:rPr>
-        <w:t xml:space="preserve"> </w:t>
-      </w:r>
-      <w:proofErr w:type="spellStart"/>
-      <w:r>
-        <w:rPr>
-          <w:rFonts w:ascii="Times New Roman" w:hAnsi="Times New Roman" w:cs="Times New Roman"/>
-          <w:sz w:val="24"/>
-          <w:szCs w:val="24"/>
-        </w:rPr>
-        <w:t>Laporan</w:t>
-      </w:r>
-      <w:proofErr w:type="spellEnd"/>
-      <w:r>
-        <w:rPr>
-          <w:rFonts w:ascii="Times New Roman" w:hAnsi="Times New Roman" w:cs="Times New Roman"/>
-          <w:sz w:val="24"/>
-          <w:szCs w:val="24"/>
-        </w:rPr>
-        <w:t xml:space="preserve"> </w:t>
-      </w:r>
-      <w:proofErr w:type="spellStart"/>
-      <w:r>
-        <w:rPr>
-          <w:rFonts w:ascii="Times New Roman" w:hAnsi="Times New Roman" w:cs="Times New Roman"/>
-          <w:sz w:val="24"/>
-          <w:szCs w:val="24"/>
-        </w:rPr>
-        <w:t>Keuangan</w:t>
-      </w:r>
-      <w:proofErr w:type="spellEnd"/>
-      <w:r>
-        <w:rPr>
-          <w:rFonts w:ascii="Times New Roman" w:hAnsi="Times New Roman" w:cs="Times New Roman"/>
-          <w:sz w:val="24"/>
-          <w:szCs w:val="24"/>
-        </w:rPr>
-        <w:t xml:space="preserve">, Jakarta: PT </w:t>
-      </w:r>
-      <w:proofErr w:type="spellStart"/>
-      <w:r>
-        <w:rPr>
-          <w:rFonts w:ascii="Times New Roman" w:hAnsi="Times New Roman" w:cs="Times New Roman"/>
-          <w:sz w:val="24"/>
-          <w:szCs w:val="24"/>
-        </w:rPr>
-        <w:t>Elex</w:t>
-      </w:r>
-      <w:proofErr w:type="spellEnd"/>
-      <w:r>
-        <w:rPr>
-          <w:rFonts w:ascii="Times New Roman" w:hAnsi="Times New Roman" w:cs="Times New Roman"/>
-          <w:sz w:val="24"/>
-          <w:szCs w:val="24"/>
-        </w:rPr>
-        <w:t xml:space="preserve"> Media </w:t>
-      </w:r>
-      <w:proofErr w:type="spellStart"/>
-      <w:r>
-        <w:rPr>
-          <w:rFonts w:ascii="Times New Roman" w:hAnsi="Times New Roman" w:cs="Times New Roman"/>
-          <w:sz w:val="24"/>
-          <w:szCs w:val="24"/>
-        </w:rPr>
-        <w:t>Komputindo</w:t>
-      </w:r>
-      <w:proofErr w:type="spellEnd"/>
-      <w:r>
-        <w:rPr>
-          <w:rFonts w:ascii="Times New Roman" w:hAnsi="Times New Roman" w:cs="Times New Roman"/>
-          <w:sz w:val="24"/>
-          <w:szCs w:val="24"/>
-        </w:rPr>
-        <w:t>.</w:t>
-      </w:r>
-    </w:p>
-    <w:p>
-      <w:pPr>
-        <w:spacing w:line="360" w:lineRule="auto"/>
-        <w:jc w:val="both"/>
-        <w:rPr>
-          <w:rFonts w:ascii="Times New Roman" w:hAnsi="Times New Roman" w:cs="Times New Roman"/>
-          <w:sz w:val="24"/>
-          <w:szCs w:val="24"/>
-        </w:rPr>
-      </w:pPr>
-      <w:proofErr w:type="spellStart"/>
-      <w:r>
-        <w:rPr>
-          <w:rFonts w:ascii="Times New Roman" w:hAnsi="Times New Roman" w:cs="Times New Roman"/>
-          <w:sz w:val="24"/>
-          <w:szCs w:val="24"/>
-        </w:rPr>
-        <w:t>Azhar</w:t>
-      </w:r>
-      <w:proofErr w:type="spellEnd"/>
-      <w:r>
-        <w:rPr>
-          <w:rFonts w:ascii="Times New Roman" w:hAnsi="Times New Roman" w:cs="Times New Roman"/>
-          <w:sz w:val="24"/>
-          <w:szCs w:val="24"/>
-        </w:rPr>
-        <w:t xml:space="preserve"> Susanto. 2013. </w:t>
-      </w:r>
-      <w:proofErr w:type="spellStart"/>
-      <w:r>
-        <w:rPr>
-          <w:rFonts w:ascii="Times New Roman" w:hAnsi="Times New Roman" w:cs="Times New Roman"/>
-          <w:sz w:val="24"/>
-          <w:szCs w:val="24"/>
-        </w:rPr>
-        <w:t>Sistem</w:t>
-      </w:r>
-      <w:proofErr w:type="spellEnd"/>
-      <w:r>
-        <w:rPr>
-          <w:rFonts w:ascii="Times New Roman" w:hAnsi="Times New Roman" w:cs="Times New Roman"/>
-          <w:sz w:val="24"/>
-          <w:szCs w:val="24"/>
-        </w:rPr>
-        <w:t xml:space="preserve"> </w:t>
-      </w:r>
-      <w:proofErr w:type="spellStart"/>
-      <w:r>
-        <w:rPr>
-          <w:rFonts w:ascii="Times New Roman" w:hAnsi="Times New Roman" w:cs="Times New Roman"/>
-          <w:sz w:val="24"/>
-          <w:szCs w:val="24"/>
-        </w:rPr>
-        <w:t>Informasi</w:t>
-      </w:r>
-      <w:proofErr w:type="spellEnd"/>
-      <w:r>
-        <w:rPr>
-          <w:rFonts w:ascii="Times New Roman" w:hAnsi="Times New Roman" w:cs="Times New Roman"/>
-          <w:sz w:val="24"/>
-          <w:szCs w:val="24"/>
-        </w:rPr>
-        <w:t xml:space="preserve"> </w:t>
-      </w:r>
-      <w:proofErr w:type="spellStart"/>
-      <w:r>
-        <w:rPr>
-          <w:rFonts w:ascii="Times New Roman" w:hAnsi="Times New Roman" w:cs="Times New Roman"/>
-          <w:sz w:val="24"/>
-          <w:szCs w:val="24"/>
-        </w:rPr>
-        <w:t>A</w:t>
-      </w:r>
-      <w:r>
-        <w:rPr>
-          <w:rFonts w:ascii="Times New Roman" w:hAnsi="Times New Roman" w:cs="Times New Roman"/>
-          <w:sz w:val="24"/>
-          <w:szCs w:val="24"/>
-        </w:rPr>
-        <w:t>kuntansi</w:t>
-      </w:r>
-      <w:proofErr w:type="spellEnd"/>
-      <w:r>
-        <w:rPr>
-          <w:rFonts w:ascii="Times New Roman" w:hAnsi="Times New Roman" w:cs="Times New Roman"/>
-          <w:sz w:val="24"/>
-          <w:szCs w:val="24"/>
-        </w:rPr>
-        <w:t xml:space="preserve">. Bandung: </w:t>
-      </w:r>
-      <w:proofErr w:type="spellStart"/>
-      <w:r>
-        <w:rPr>
-          <w:rFonts w:ascii="Times New Roman" w:hAnsi="Times New Roman" w:cs="Times New Roman"/>
-          <w:sz w:val="24"/>
-          <w:szCs w:val="24"/>
-        </w:rPr>
-        <w:t>Lingga</w:t>
-      </w:r>
-      <w:proofErr w:type="spellEnd"/>
-      <w:r>
-        <w:rPr>
-          <w:rFonts w:ascii="Times New Roman" w:hAnsi="Times New Roman" w:cs="Times New Roman"/>
-          <w:sz w:val="24"/>
-          <w:szCs w:val="24"/>
-        </w:rPr>
-        <w:t xml:space="preserve"> Jaya.</w:t>
-      </w:r>
-    </w:p>
-    <w:p>
-      <w:pPr>
-        <w:spacing w:line="360" w:lineRule="auto"/>
-        <w:jc w:val="both"/>
-        <w:rPr>
-          <w:rFonts w:ascii="Times New Roman" w:hAnsi="Times New Roman" w:cs="Times New Roman"/>
-          <w:sz w:val="24"/>
-          <w:szCs w:val="24"/>
-        </w:rPr>
-      </w:pPr>
-      <w:r>
-        <w:rPr>
-          <w:rFonts w:ascii="Times New Roman" w:hAnsi="Times New Roman" w:cs="Times New Roman"/>
-          <w:sz w:val="24"/>
-          <w:szCs w:val="24"/>
-        </w:rPr>
-        <w:t xml:space="preserve">Adi </w:t>
-      </w:r>
-      <w:proofErr w:type="spellStart"/>
-      <w:r>
-        <w:rPr>
-          <w:rFonts w:ascii="Times New Roman" w:hAnsi="Times New Roman" w:cs="Times New Roman"/>
-          <w:sz w:val="24"/>
-          <w:szCs w:val="24"/>
-        </w:rPr>
-        <w:t>Nugroho</w:t>
-      </w:r>
-      <w:proofErr w:type="spellEnd"/>
-      <w:r>
-        <w:rPr>
-          <w:rFonts w:ascii="Times New Roman" w:hAnsi="Times New Roman" w:cs="Times New Roman"/>
-          <w:sz w:val="24"/>
-          <w:szCs w:val="24"/>
-        </w:rPr>
-        <w:t xml:space="preserve">. 2010. </w:t>
-      </w:r>
-      <w:proofErr w:type="spellStart"/>
-      <w:r>
-        <w:rPr>
-          <w:rFonts w:ascii="Times New Roman" w:hAnsi="Times New Roman" w:cs="Times New Roman"/>
-          <w:sz w:val="24"/>
-          <w:szCs w:val="24"/>
-        </w:rPr>
-        <w:t>Rekayasa</w:t>
-      </w:r>
-      <w:proofErr w:type="spellEnd"/>
-      <w:r>
-        <w:rPr>
-          <w:rFonts w:ascii="Times New Roman" w:hAnsi="Times New Roman" w:cs="Times New Roman"/>
-          <w:sz w:val="24"/>
-          <w:szCs w:val="24"/>
-        </w:rPr>
-        <w:t xml:space="preserve"> </w:t>
-      </w:r>
-      <w:proofErr w:type="spellStart"/>
-      <w:r>
-        <w:rPr>
-          <w:rFonts w:ascii="Times New Roman" w:hAnsi="Times New Roman" w:cs="Times New Roman"/>
-          <w:sz w:val="24"/>
-          <w:szCs w:val="24"/>
-        </w:rPr>
-        <w:t>Perangkat</w:t>
-      </w:r>
-      <w:proofErr w:type="spellEnd"/>
-      <w:r>
-        <w:rPr>
-          <w:rFonts w:ascii="Times New Roman" w:hAnsi="Times New Roman" w:cs="Times New Roman"/>
-          <w:sz w:val="24"/>
-          <w:szCs w:val="24"/>
-        </w:rPr>
-        <w:t xml:space="preserve"> </w:t>
-      </w:r>
-      <w:proofErr w:type="spellStart"/>
-      <w:r>
-        <w:rPr>
-          <w:rFonts w:ascii="Times New Roman" w:hAnsi="Times New Roman" w:cs="Times New Roman"/>
-          <w:sz w:val="24"/>
-          <w:szCs w:val="24"/>
-        </w:rPr>
-        <w:t>Lunak</w:t>
-      </w:r>
-      <w:proofErr w:type="spellEnd"/>
-      <w:r>
-        <w:rPr>
-          <w:rFonts w:ascii="Times New Roman" w:hAnsi="Times New Roman" w:cs="Times New Roman"/>
-          <w:sz w:val="24"/>
-          <w:szCs w:val="24"/>
-        </w:rPr>
-        <w:t xml:space="preserve"> </w:t>
-      </w:r>
-      <w:proofErr w:type="spellStart"/>
-      <w:r>
-        <w:rPr>
-          <w:rFonts w:ascii="Times New Roman" w:hAnsi="Times New Roman" w:cs="Times New Roman"/>
-          <w:sz w:val="24"/>
-          <w:szCs w:val="24"/>
-        </w:rPr>
-        <w:t>Berbasis</w:t>
-      </w:r>
-      <w:proofErr w:type="spellEnd"/>
-      <w:r>
-        <w:rPr>
-          <w:rFonts w:ascii="Times New Roman" w:hAnsi="Times New Roman" w:cs="Times New Roman"/>
-          <w:sz w:val="24"/>
-          <w:szCs w:val="24"/>
-        </w:rPr>
-        <w:t xml:space="preserve"> </w:t>
-      </w:r>
-      <w:proofErr w:type="spellStart"/>
-      <w:r>
-        <w:rPr>
-          <w:rFonts w:ascii="Times New Roman" w:hAnsi="Times New Roman" w:cs="Times New Roman"/>
-          <w:sz w:val="24"/>
-          <w:szCs w:val="24"/>
-        </w:rPr>
-        <w:t>Objek</w:t>
-      </w:r>
-      <w:proofErr w:type="spellEnd"/>
-      <w:r>
-        <w:rPr>
-          <w:rFonts w:ascii="Times New Roman" w:hAnsi="Times New Roman" w:cs="Times New Roman"/>
-          <w:sz w:val="24"/>
-          <w:szCs w:val="24"/>
-        </w:rPr>
-        <w:t xml:space="preserve"> </w:t>
-      </w:r>
-      <w:proofErr w:type="spellStart"/>
-      <w:r>
-        <w:rPr>
-          <w:rFonts w:ascii="Times New Roman" w:hAnsi="Times New Roman" w:cs="Times New Roman"/>
-          <w:sz w:val="24"/>
-          <w:szCs w:val="24"/>
-        </w:rPr>
-        <w:t>dengan</w:t>
-      </w:r>
-      <w:proofErr w:type="spellEnd"/>
-      <w:r>
-        <w:rPr>
-          <w:rFonts w:ascii="Times New Roman" w:hAnsi="Times New Roman" w:cs="Times New Roman"/>
-          <w:sz w:val="24"/>
-          <w:szCs w:val="24"/>
-        </w:rPr>
-        <w:t xml:space="preserve"> </w:t>
-      </w:r>
-      <w:proofErr w:type="spellStart"/>
-      <w:r>
-        <w:rPr>
-          <w:rFonts w:ascii="Times New Roman" w:hAnsi="Times New Roman" w:cs="Times New Roman"/>
-          <w:sz w:val="24"/>
-          <w:szCs w:val="24"/>
-        </w:rPr>
-        <w:t>Metode</w:t>
-      </w:r>
-      <w:proofErr w:type="spellEnd"/>
-      <w:r>
-        <w:rPr>
-          <w:rFonts w:ascii="Times New Roman" w:hAnsi="Times New Roman" w:cs="Times New Roman"/>
-          <w:sz w:val="24"/>
-          <w:szCs w:val="24"/>
-        </w:rPr>
-        <w:t xml:space="preserve"> </w:t>
-      </w:r>
-      <w:r>
-        <w:rPr>
-          <w:rFonts w:ascii="Times New Roman" w:hAnsi="Times New Roman" w:cs="Times New Roman"/>
-          <w:sz w:val="24"/>
-          <w:szCs w:val="24"/>
-        </w:rPr>
-        <w:t>USDP. Andi. Yogyakarta</w:t>
-      </w:r>
-    </w:p>
-    <w:p>
-      <w:pPr>
-        <w:spacing w:line="360" w:lineRule="auto"/>
-        <w:jc w:val="center"/>
-        <w:rPr>
-          <w:rFonts w:ascii="Times New Roman" w:hAnsi="Times New Roman" w:cs="Times New Roman"/>
-          <w:sz w:val="24"/>
-          <w:szCs w:val="24"/>
-        </w:rPr>
-      </w:pPr>
-    </w:p>
     <w:sectPr>
-      <w:headerReference w:type="even" r:id="rId8"/>
-      <w:headerReference w:type="default" r:id="rId9"/>
-      <w:footerReference w:type="even" r:id="rId10"/>
-      <w:footerReference w:type="default" r:id="rId11"/>
-      <w:headerReference w:type="first" r:id="rId12"/>
-      <w:footerReference w:type="first" r:id="rId13"/>
+      <w:footerReference w:type="default" r:id="rId8"/>
+      <w:headerReference w:type="first" r:id="rId9"/>
       <w:pgSz w:w="11907" w:h="16840" w:code="9"/>
       <w:pgMar w:top="2268" w:right="1701" w:bottom="1701" w:left="2268" w:header="720" w:footer="720" w:gutter="0"/>
-      <w:pgNumType w:start="56"/>
+      <w:pgNumType w:start="52"/>
       <w:cols w:space="720"/>
       <w:titlePg/>
       <w:docGrid w:linePitch="360"/>
@@ -3820,16 +3861,6 @@
 </file>
 
 <file path=word/footer1.xml><?xml version="1.0" encoding="utf-8"?>
-<w:ftr xmlns:wpc="http://schemas.microsoft.com/office/word/2010/wordprocessingCanvas" xmlns:cx="http://schemas.microsoft.com/office/drawing/2014/chartex" xmlns:cx1="http://schemas.microsoft.com/office/drawing/2015/9/8/chartex" xmlns:cx2="http://schemas.microsoft.com/office/drawing/2015/10/21/chartex" xmlns:cx3="http://schemas.microsoft.com/office/drawing/2016/5/9/chartex" xmlns:cx4="http://schemas.microsoft.com/office/drawing/2016/5/10/chartex" xmlns:cx5="http://schemas.microsoft.com/office/drawing/2016/5/11/chartex" xmlns:cx6="http://schemas.microsoft.com/office/drawing/2016/5/12/chartex" xmlns:cx7="http://schemas.microsoft.com/office/drawing/2016/5/13/chartex" xmlns:cx8="http://schemas.microsoft.com/office/drawing/2016/5/14/chartex" xmlns:mc="http://schemas.openxmlformats.org/markup-compatibility/2006" xmlns:aink="http://schemas.microsoft.com/office/drawing/2016/ink" xmlns:am3d="http://schemas.microsoft.com/office/drawing/2017/model3d" xmlns:o="urn:schemas-microsoft-com:office:office" xmlns:r="http://schemas.openxmlformats.org/officeDocument/2006/relationships" xmlns:m="http://schemas.openxmlformats.org/officeDocument/2006/math" xmlns:v="urn:schemas-microsoft-com:vml" xmlns:wp14="http://schemas.microsoft.com/office/word/2010/wordprocessingDrawing" xmlns:wp="http://schemas.openxmlformats.org/drawingml/2006/wordprocessingDrawing" xmlns:w10="urn:schemas-microsoft-com:office:word" xmlns:w="http://schemas.openxmlformats.org/wordprocessingml/2006/main" xmlns:w14="http://schemas.microsoft.com/office/word/2010/wordml" xmlns:w15="http://schemas.microsoft.com/office/word/2012/wordml" xmlns:w16cid="http://schemas.microsoft.com/office/word/2016/wordml/cid" xmlns:w16se="http://schemas.microsoft.com/office/word/2015/wordml/symex" xmlns:wpg="http://schemas.microsoft.com/office/word/2010/wordprocessingGroup" xmlns:wpi="http://schemas.microsoft.com/office/word/2010/wordprocessingInk" xmlns:wne="http://schemas.microsoft.com/office/word/2006/wordml" xmlns:wps="http://schemas.microsoft.com/office/word/2010/wordprocessingShape" mc:Ignorable="w14 w15 w16se w16cid wp14">
-  <w:p>
-    <w:pPr>
-      <w:pStyle w:val="Footer"/>
-    </w:pPr>
-  </w:p>
-</w:ftr>
-</file>
-
-<file path=word/footer2.xml><?xml version="1.0" encoding="utf-8"?>
 <w:ftr xmlns:wpc="http://schemas.microsoft.com/office/word/2010/wordprocessingCanvas" xmlns:cx="http://schemas.microsoft.com/office/drawing/2014/chartex" xmlns:cx1="http://schemas.microsoft.com/office/drawing/2015/9/8/chartex" xmlns:cx2="http://schemas.microsoft.com/office/drawing/2015/10/21/chartex" xmlns:cx3="http://schemas.microsoft.com/office/drawing/2016/5/9/chartex" xmlns:cx4="http://schemas.microsoft.com/office/drawing/2016/5/10/chartex" xmlns:cx5="http://schemas.microsoft.com/office/drawing/2016/5/11/chartex" xmlns:cx6="http://schemas.microsoft.com/office/drawing/2016/5/12/chartex" xmlns:cx7="http://schemas.microsoft.com/office/drawing/2016/5/13/chartex" xmlns:cx8="http://schemas.microsoft.com/office/drawing/2016/5/14/chartex" xmlns:mc="http://schemas.openxmlformats.org/markup-compatibility/2006" xmlns:aink="http://schemas.microsoft.com/office/drawing/2016/ink" xmlns:am3d="http://schemas.microsoft.com/office/drawing/2017/model3d" xmlns:o="urn:schemas-microsoft-com:office:office" xmlns:r="http://schemas.openxmlformats.org/officeDocument/2006/relationships" xmlns:m="http://schemas.openxmlformats.org/officeDocument/2006/math" xmlns:v="urn:schemas-microsoft-com:vml" xmlns:wp14="http://schemas.microsoft.com/office/word/2010/wordprocessingDrawing" xmlns:wp="http://schemas.openxmlformats.org/drawingml/2006/wordprocessingDrawing" xmlns:w10="urn:schemas-microsoft-com:office:word" xmlns:w="http://schemas.openxmlformats.org/wordprocessingml/2006/main" xmlns:w14="http://schemas.microsoft.com/office/word/2010/wordml" xmlns:w15="http://schemas.microsoft.com/office/word/2012/wordml" xmlns:w16cid="http://schemas.microsoft.com/office/word/2016/wordml/cid" xmlns:w16se="http://schemas.microsoft.com/office/word/2015/wordml/symex" xmlns:wpg="http://schemas.microsoft.com/office/word/2010/wordprocessingGroup" xmlns:wpi="http://schemas.microsoft.com/office/word/2010/wordprocessingInk" xmlns:wne="http://schemas.microsoft.com/office/word/2006/wordml" xmlns:wps="http://schemas.microsoft.com/office/word/2010/wordprocessingShape" mc:Ignorable="w14 w15 w16se w16cid wp14">
   <w:sdt>
     <w:sdtPr>
@@ -3863,7 +3894,7 @@
           <w:rPr>
             <w:noProof/>
           </w:rPr>
-          <w:t>57</w:t>
+          <w:t>53</w:t>
         </w:r>
         <w:r>
           <w:rPr>
@@ -3882,16 +3913,6 @@
 </w:ftr>
 </file>
 
-<file path=word/footer3.xml><?xml version="1.0" encoding="utf-8"?>
-<w:ftr xmlns:wpc="http://schemas.microsoft.com/office/word/2010/wordprocessingCanvas" xmlns:cx="http://schemas.microsoft.com/office/drawing/2014/chartex" xmlns:cx1="http://schemas.microsoft.com/office/drawing/2015/9/8/chartex" xmlns:cx2="http://schemas.microsoft.com/office/drawing/2015/10/21/chartex" xmlns:cx3="http://schemas.microsoft.com/office/drawing/2016/5/9/chartex" xmlns:cx4="http://schemas.microsoft.com/office/drawing/2016/5/10/chartex" xmlns:cx5="http://schemas.microsoft.com/office/drawing/2016/5/11/chartex" xmlns:cx6="http://schemas.microsoft.com/office/drawing/2016/5/12/chartex" xmlns:cx7="http://schemas.microsoft.com/office/drawing/2016/5/13/chartex" xmlns:cx8="http://schemas.microsoft.com/office/drawing/2016/5/14/chartex" xmlns:mc="http://schemas.openxmlformats.org/markup-compatibility/2006" xmlns:aink="http://schemas.microsoft.com/office/drawing/2016/ink" xmlns:am3d="http://schemas.microsoft.com/office/drawing/2017/model3d" xmlns:o="urn:schemas-microsoft-com:office:office" xmlns:r="http://schemas.openxmlformats.org/officeDocument/2006/relationships" xmlns:m="http://schemas.openxmlformats.org/officeDocument/2006/math" xmlns:v="urn:schemas-microsoft-com:vml" xmlns:wp14="http://schemas.microsoft.com/office/word/2010/wordprocessingDrawing" xmlns:wp="http://schemas.openxmlformats.org/drawingml/2006/wordprocessingDrawing" xmlns:w10="urn:schemas-microsoft-com:office:word" xmlns:w="http://schemas.openxmlformats.org/wordprocessingml/2006/main" xmlns:w14="http://schemas.microsoft.com/office/word/2010/wordml" xmlns:w15="http://schemas.microsoft.com/office/word/2012/wordml" xmlns:w16cid="http://schemas.microsoft.com/office/word/2016/wordml/cid" xmlns:w16se="http://schemas.microsoft.com/office/word/2015/wordml/symex" xmlns:wpg="http://schemas.microsoft.com/office/word/2010/wordprocessingGroup" xmlns:wpi="http://schemas.microsoft.com/office/word/2010/wordprocessingInk" xmlns:wne="http://schemas.microsoft.com/office/word/2006/wordml" xmlns:wps="http://schemas.microsoft.com/office/word/2010/wordprocessingShape" mc:Ignorable="w14 w15 w16se w16cid wp14">
-  <w:p>
-    <w:pPr>
-      <w:pStyle w:val="Footer"/>
-    </w:pPr>
-  </w:p>
-</w:ftr>
-</file>
-
 <file path=word/footnotes.xml><?xml version="1.0" encoding="utf-8"?>
 <w:footnotes xmlns:wpc="http://schemas.microsoft.com/office/word/2010/wordprocessingCanvas" xmlns:cx="http://schemas.microsoft.com/office/drawing/2014/chartex" xmlns:cx1="http://schemas.microsoft.com/office/drawing/2015/9/8/chartex" xmlns:cx2="http://schemas.microsoft.com/office/drawing/2015/10/21/chartex" xmlns:cx3="http://schemas.microsoft.com/office/drawing/2016/5/9/chartex" xmlns:cx4="http://schemas.microsoft.com/office/drawing/2016/5/10/chartex" xmlns:cx5="http://schemas.microsoft.com/office/drawing/2016/5/11/chartex" xmlns:cx6="http://schemas.microsoft.com/office/drawing/2016/5/12/chartex" xmlns:cx7="http://schemas.microsoft.com/office/drawing/2016/5/13/chartex" xmlns:cx8="http://schemas.microsoft.com/office/drawing/2016/5/14/chartex" xmlns:mc="http://schemas.openxmlformats.org/markup-compatibility/2006" xmlns:aink="http://schemas.microsoft.com/office/drawing/2016/ink" xmlns:am3d="http://schemas.microsoft.com/office/drawing/2017/model3d" xmlns:o="urn:schemas-microsoft-com:office:office" xmlns:r="http://schemas.openxmlformats.org/officeDocument/2006/relationships" xmlns:m="http://schemas.openxmlformats.org/officeDocument/2006/math" xmlns:v="urn:schemas-microsoft-com:vml" xmlns:wp14="http://schemas.microsoft.com/office/word/2010/wordprocessingDrawing" xmlns:wp="http://schemas.openxmlformats.org/drawingml/2006/wordprocessingDrawing" xmlns:w10="urn:schemas-microsoft-com:office:word" xmlns:w="http://schemas.openxmlformats.org/wordprocessingml/2006/main" xmlns:w14="http://schemas.microsoft.com/office/word/2010/wordml" xmlns:w15="http://schemas.microsoft.com/office/word/2012/wordml" xmlns:w16cid="http://schemas.microsoft.com/office/word/2016/wordml/cid" xmlns:w16se="http://schemas.microsoft.com/office/word/2015/wordml/symex" xmlns:wpg="http://schemas.microsoft.com/office/word/2010/wordprocessingGroup" xmlns:wpi="http://schemas.microsoft.com/office/word/2010/wordprocessingInk" xmlns:wne="http://schemas.microsoft.com/office/word/2006/wordml" xmlns:wps="http://schemas.microsoft.com/office/word/2010/wordprocessingShape" mc:Ignorable="w14 w15 w16se w16cid wp14">
   <w:footnote w:type="separator" w:id="-1">
@@ -3918,26 +3939,6 @@
 </file>
 
 <file path=word/header1.xml><?xml version="1.0" encoding="utf-8"?>
-<w:hdr xmlns:wpc="http://schemas.microsoft.com/office/word/2010/wordprocessingCanvas" xmlns:cx="http://schemas.microsoft.com/office/drawing/2014/chartex" xmlns:cx1="http://schemas.microsoft.com/office/drawing/2015/9/8/chartex" xmlns:cx2="http://schemas.microsoft.com/office/drawing/2015/10/21/chartex" xmlns:cx3="http://schemas.microsoft.com/office/drawing/2016/5/9/chartex" xmlns:cx4="http://schemas.microsoft.com/office/drawing/2016/5/10/chartex" xmlns:cx5="http://schemas.microsoft.com/office/drawing/2016/5/11/chartex" xmlns:cx6="http://schemas.microsoft.com/office/drawing/2016/5/12/chartex" xmlns:cx7="http://schemas.microsoft.com/office/drawing/2016/5/13/chartex" xmlns:cx8="http://schemas.microsoft.com/office/drawing/2016/5/14/chartex" xmlns:mc="http://schemas.openxmlformats.org/markup-compatibility/2006" xmlns:aink="http://schemas.microsoft.com/office/drawing/2016/ink" xmlns:am3d="http://schemas.microsoft.com/office/drawing/2017/model3d" xmlns:o="urn:schemas-microsoft-com:office:office" xmlns:r="http://schemas.openxmlformats.org/officeDocument/2006/relationships" xmlns:m="http://schemas.openxmlformats.org/officeDocument/2006/math" xmlns:v="urn:schemas-microsoft-com:vml" xmlns:wp14="http://schemas.microsoft.com/office/word/2010/wordprocessingDrawing" xmlns:wp="http://schemas.openxmlformats.org/drawingml/2006/wordprocessingDrawing" xmlns:w10="urn:schemas-microsoft-com:office:word" xmlns:w="http://schemas.openxmlformats.org/wordprocessingml/2006/main" xmlns:w14="http://schemas.microsoft.com/office/word/2010/wordml" xmlns:w15="http://schemas.microsoft.com/office/word/2012/wordml" xmlns:w16cid="http://schemas.microsoft.com/office/word/2016/wordml/cid" xmlns:w16se="http://schemas.microsoft.com/office/word/2015/wordml/symex" xmlns:wpg="http://schemas.microsoft.com/office/word/2010/wordprocessingGroup" xmlns:wpi="http://schemas.microsoft.com/office/word/2010/wordprocessingInk" xmlns:wne="http://schemas.microsoft.com/office/word/2006/wordml" xmlns:wps="http://schemas.microsoft.com/office/word/2010/wordprocessingShape" mc:Ignorable="w14 w15 w16se w16cid wp14">
-  <w:p>
-    <w:pPr>
-      <w:pStyle w:val="Header"/>
-    </w:pPr>
-  </w:p>
-</w:hdr>
-</file>
-
-<file path=word/header2.xml><?xml version="1.0" encoding="utf-8"?>
-<w:hdr xmlns:wpc="http://schemas.microsoft.com/office/word/2010/wordprocessingCanvas" xmlns:cx="http://schemas.microsoft.com/office/drawing/2014/chartex" xmlns:cx1="http://schemas.microsoft.com/office/drawing/2015/9/8/chartex" xmlns:cx2="http://schemas.microsoft.com/office/drawing/2015/10/21/chartex" xmlns:cx3="http://schemas.microsoft.com/office/drawing/2016/5/9/chartex" xmlns:cx4="http://schemas.microsoft.com/office/drawing/2016/5/10/chartex" xmlns:cx5="http://schemas.microsoft.com/office/drawing/2016/5/11/chartex" xmlns:cx6="http://schemas.microsoft.com/office/drawing/2016/5/12/chartex" xmlns:cx7="http://schemas.microsoft.com/office/drawing/2016/5/13/chartex" xmlns:cx8="http://schemas.microsoft.com/office/drawing/2016/5/14/chartex" xmlns:mc="http://schemas.openxmlformats.org/markup-compatibility/2006" xmlns:aink="http://schemas.microsoft.com/office/drawing/2016/ink" xmlns:am3d="http://schemas.microsoft.com/office/drawing/2017/model3d" xmlns:o="urn:schemas-microsoft-com:office:office" xmlns:r="http://schemas.openxmlformats.org/officeDocument/2006/relationships" xmlns:m="http://schemas.openxmlformats.org/officeDocument/2006/math" xmlns:v="urn:schemas-microsoft-com:vml" xmlns:wp14="http://schemas.microsoft.com/office/word/2010/wordprocessingDrawing" xmlns:wp="http://schemas.openxmlformats.org/drawingml/2006/wordprocessingDrawing" xmlns:w10="urn:schemas-microsoft-com:office:word" xmlns:w="http://schemas.openxmlformats.org/wordprocessingml/2006/main" xmlns:w14="http://schemas.microsoft.com/office/word/2010/wordml" xmlns:w15="http://schemas.microsoft.com/office/word/2012/wordml" xmlns:w16cid="http://schemas.microsoft.com/office/word/2016/wordml/cid" xmlns:w16se="http://schemas.microsoft.com/office/word/2015/wordml/symex" xmlns:wpg="http://schemas.microsoft.com/office/word/2010/wordprocessingGroup" xmlns:wpi="http://schemas.microsoft.com/office/word/2010/wordprocessingInk" xmlns:wne="http://schemas.microsoft.com/office/word/2006/wordml" xmlns:wps="http://schemas.microsoft.com/office/word/2010/wordprocessingShape" mc:Ignorable="w14 w15 w16se w16cid wp14">
-  <w:p>
-    <w:pPr>
-      <w:pStyle w:val="Header"/>
-    </w:pPr>
-  </w:p>
-</w:hdr>
-</file>
-
-<file path=word/header3.xml><?xml version="1.0" encoding="utf-8"?>
 <w:hdr xmlns:wpc="http://schemas.microsoft.com/office/word/2010/wordprocessingCanvas" xmlns:cx="http://schemas.microsoft.com/office/drawing/2014/chartex" xmlns:cx1="http://schemas.microsoft.com/office/drawing/2015/9/8/chartex" xmlns:cx2="http://schemas.microsoft.com/office/drawing/2015/10/21/chartex" xmlns:cx3="http://schemas.microsoft.com/office/drawing/2016/5/9/chartex" xmlns:cx4="http://schemas.microsoft.com/office/drawing/2016/5/10/chartex" xmlns:cx5="http://schemas.microsoft.com/office/drawing/2016/5/11/chartex" xmlns:cx6="http://schemas.microsoft.com/office/drawing/2016/5/12/chartex" xmlns:cx7="http://schemas.microsoft.com/office/drawing/2016/5/13/chartex" xmlns:cx8="http://schemas.microsoft.com/office/drawing/2016/5/14/chartex" xmlns:mc="http://schemas.openxmlformats.org/markup-compatibility/2006" xmlns:aink="http://schemas.microsoft.com/office/drawing/2016/ink" xmlns:am3d="http://schemas.microsoft.com/office/drawing/2017/model3d" xmlns:o="urn:schemas-microsoft-com:office:office" xmlns:r="http://schemas.openxmlformats.org/officeDocument/2006/relationships" xmlns:m="http://schemas.openxmlformats.org/officeDocument/2006/math" xmlns:v="urn:schemas-microsoft-com:vml" xmlns:wp14="http://schemas.microsoft.com/office/word/2010/wordprocessingDrawing" xmlns:wp="http://schemas.openxmlformats.org/drawingml/2006/wordprocessingDrawing" xmlns:w10="urn:schemas-microsoft-com:office:word" xmlns:w="http://schemas.openxmlformats.org/wordprocessingml/2006/main" xmlns:w14="http://schemas.microsoft.com/office/word/2010/wordml" xmlns:w15="http://schemas.microsoft.com/office/word/2012/wordml" xmlns:w16cid="http://schemas.microsoft.com/office/word/2016/wordml/cid" xmlns:w16se="http://schemas.microsoft.com/office/word/2015/wordml/symex" xmlns:wpg="http://schemas.microsoft.com/office/word/2010/wordprocessingGroup" xmlns:wpi="http://schemas.microsoft.com/office/word/2010/wordprocessingInk" xmlns:wne="http://schemas.microsoft.com/office/word/2006/wordml" xmlns:wps="http://schemas.microsoft.com/office/word/2010/wordprocessingShape" mc:Ignorable="w14 w15 w16se w16cid wp14">
   <w:sdt>
     <w:sdtPr>
@@ -3971,7 +3972,7 @@
           <w:rPr>
             <w:noProof/>
           </w:rPr>
-          <w:t>56</w:t>
+          <w:t>52</w:t>
         </w:r>
         <w:r>
           <w:rPr>
@@ -5055,7 +5056,7 @@
 </file>
 
 <file path=customXml/itemProps1.xml><?xml version="1.0" encoding="utf-8"?>
-<ds:datastoreItem xmlns:ds="http://schemas.openxmlformats.org/officeDocument/2006/customXml" ds:itemID="{92C0E33B-FFA5-45C5-AA3A-355CCD001961}">
+<ds:datastoreItem xmlns:ds="http://schemas.openxmlformats.org/officeDocument/2006/customXml" ds:itemID="{35CDB877-9EDF-4BDC-A9D7-BB794EA4669F}">
   <ds:schemaRefs>
     <ds:schemaRef ds:uri="http://schemas.openxmlformats.org/officeDocument/2006/bibliography"/>
   </ds:schemaRefs>

</xml_diff>